<commit_message>
Added pre-made solutions and total costs
</commit_message>
<xml_diff>
--- a/Feasibility Study/Cloud-based solutions.docx
+++ b/Feasibility Study/Cloud-based solutions.docx
@@ -628,6 +628,34 @@
           <w:sz w:val="22"/>
           <w:szCs w:val="22"/>
         </w:rPr>
+        <w:t xml:space="preserve">RDS is Amazon’s leading relational database system, it is a simple way to implement a database into an existing Amazon service and utilise it. </w:t>
+      </w:r>
+      <w:r>
+        <w:rPr>
+          <w:rFonts w:ascii="Garamond" w:hAnsi="Garamond"/>
+          <w:color w:val="auto"/>
+          <w:sz w:val="22"/>
+          <w:szCs w:val="22"/>
+        </w:rPr>
+        <w:t>A small database is free!</w:t>
+      </w:r>
+    </w:p>
+    <w:p>
+      <w:pPr>
+        <w:rPr>
+          <w:rFonts w:ascii="Garamond" w:hAnsi="Garamond"/>
+          <w:color w:val="auto"/>
+          <w:sz w:val="22"/>
+          <w:szCs w:val="22"/>
+        </w:rPr>
+      </w:pPr>
+      <w:r>
+        <w:rPr>
+          <w:rFonts w:ascii="Garamond" w:hAnsi="Garamond"/>
+          <w:color w:val="auto"/>
+          <w:sz w:val="22"/>
+          <w:szCs w:val="22"/>
+        </w:rPr>
         <w:t xml:space="preserve">Amazon’s web services are unique because they are distributed worldwide, so users around the globe </w:t>
       </w:r>
       <w:proofErr w:type="gramStart"/>
@@ -667,18 +695,7 @@
           <w:sz w:val="22"/>
           <w:szCs w:val="22"/>
         </w:rPr>
-        <w:t>All this informati</w:t>
-      </w:r>
-      <w:bookmarkStart w:id="0" w:name="_GoBack"/>
-      <w:bookmarkEnd w:id="0"/>
-      <w:r>
-        <w:rPr>
-          <w:rFonts w:ascii="Garamond" w:hAnsi="Garamond"/>
-          <w:color w:val="auto"/>
-          <w:sz w:val="22"/>
-          <w:szCs w:val="22"/>
-        </w:rPr>
-        <w:t>on and more can be located at https://aws.amazon.com/</w:t>
+        <w:t>All this information and more can be located at https://aws.amazon.com/</w:t>
       </w:r>
     </w:p>
     <w:p>
@@ -908,7 +925,906 @@
           <w:sz w:val="22"/>
           <w:szCs w:val="22"/>
         </w:rPr>
-        <w:t>All this information and more can be located at https://www.cloudflare.com/</w:t>
+        <w:t xml:space="preserve">All this information and more can be located at </w:t>
+      </w:r>
+      <w:hyperlink r:id="rId5" w:history="1">
+        <w:r>
+          <w:rPr>
+            <w:rStyle w:val="Hyperlink"/>
+            <w:rFonts w:ascii="Garamond" w:hAnsi="Garamond"/>
+            <w:sz w:val="22"/>
+            <w:szCs w:val="22"/>
+          </w:rPr>
+          <w:t>https://www.cloudflare.com/</w:t>
+        </w:r>
+      </w:hyperlink>
+    </w:p>
+    <w:p>
+      <w:pPr>
+        <w:rPr>
+          <w:rFonts w:ascii="Garamond" w:hAnsi="Garamond"/>
+          <w:b/>
+          <w:color w:val="auto"/>
+          <w:sz w:val="22"/>
+          <w:szCs w:val="22"/>
+        </w:rPr>
+      </w:pPr>
+      <w:r>
+        <w:rPr>
+          <w:rFonts w:ascii="Garamond" w:hAnsi="Garamond"/>
+          <w:b/>
+          <w:color w:val="auto"/>
+          <w:sz w:val="22"/>
+          <w:szCs w:val="22"/>
+        </w:rPr>
+        <w:t>Is there already a solution out there?</w:t>
+      </w:r>
+    </w:p>
+    <w:p>
+      <w:pPr>
+        <w:rPr>
+          <w:rFonts w:ascii="Garamond" w:hAnsi="Garamond"/>
+          <w:color w:val="auto"/>
+          <w:sz w:val="22"/>
+          <w:szCs w:val="22"/>
+        </w:rPr>
+      </w:pPr>
+      <w:r>
+        <w:rPr>
+          <w:rFonts w:ascii="Garamond" w:hAnsi="Garamond"/>
+          <w:color w:val="auto"/>
+          <w:sz w:val="22"/>
+          <w:szCs w:val="22"/>
+        </w:rPr>
+        <w:t xml:space="preserve">Absolutely, yes. There has been a demand for custom </w:t>
+      </w:r>
+      <w:proofErr w:type="spellStart"/>
+      <w:r>
+        <w:rPr>
+          <w:rFonts w:ascii="Garamond" w:hAnsi="Garamond"/>
+          <w:color w:val="auto"/>
+          <w:sz w:val="22"/>
+          <w:szCs w:val="22"/>
+        </w:rPr>
+        <w:t>leaderboards</w:t>
+      </w:r>
+      <w:proofErr w:type="spellEnd"/>
+      <w:r>
+        <w:rPr>
+          <w:rFonts w:ascii="Garamond" w:hAnsi="Garamond"/>
+          <w:color w:val="auto"/>
+          <w:sz w:val="22"/>
+          <w:szCs w:val="22"/>
+        </w:rPr>
+        <w:t xml:space="preserve">, though not a very high one. After some </w:t>
+      </w:r>
+      <w:proofErr w:type="gramStart"/>
+      <w:r>
+        <w:rPr>
+          <w:rFonts w:ascii="Garamond" w:hAnsi="Garamond"/>
+          <w:color w:val="auto"/>
+          <w:sz w:val="22"/>
+          <w:szCs w:val="22"/>
+        </w:rPr>
+        <w:t>research</w:t>
+      </w:r>
+      <w:proofErr w:type="gramEnd"/>
+      <w:r>
+        <w:rPr>
+          <w:rFonts w:ascii="Garamond" w:hAnsi="Garamond"/>
+          <w:color w:val="auto"/>
+          <w:sz w:val="22"/>
+          <w:szCs w:val="22"/>
+        </w:rPr>
+        <w:t xml:space="preserve"> we found two suitable pre-made solutions.</w:t>
+      </w:r>
+    </w:p>
+    <w:p>
+      <w:pPr>
+        <w:rPr>
+          <w:rFonts w:ascii="Garamond" w:hAnsi="Garamond"/>
+          <w:color w:val="auto"/>
+          <w:sz w:val="22"/>
+          <w:szCs w:val="22"/>
+        </w:rPr>
+      </w:pPr>
+      <w:proofErr w:type="spellStart"/>
+      <w:r>
+        <w:rPr>
+          <w:rFonts w:ascii="Garamond" w:hAnsi="Garamond"/>
+          <w:color w:val="auto"/>
+          <w:sz w:val="22"/>
+          <w:szCs w:val="22"/>
+        </w:rPr>
+        <w:t>AirScoreboard</w:t>
+      </w:r>
+      <w:proofErr w:type="spellEnd"/>
+      <w:r>
+        <w:rPr>
+          <w:rFonts w:ascii="Garamond" w:hAnsi="Garamond"/>
+          <w:color w:val="auto"/>
+          <w:sz w:val="22"/>
+          <w:szCs w:val="22"/>
+        </w:rPr>
+        <w:t xml:space="preserve">: </w:t>
+      </w:r>
+      <w:hyperlink r:id="rId6" w:history="1">
+        <w:r>
+          <w:rPr>
+            <w:rStyle w:val="Hyperlink"/>
+            <w:rFonts w:ascii="Garamond" w:hAnsi="Garamond"/>
+            <w:sz w:val="22"/>
+            <w:szCs w:val="22"/>
+          </w:rPr>
+          <w:t>http://www.airscoreboard.com/</w:t>
+        </w:r>
+      </w:hyperlink>
+    </w:p>
+    <w:p>
+      <w:pPr>
+        <w:rPr>
+          <w:rFonts w:ascii="Garamond" w:hAnsi="Garamond"/>
+          <w:color w:val="auto"/>
+          <w:sz w:val="22"/>
+          <w:szCs w:val="22"/>
+        </w:rPr>
+      </w:pPr>
+      <w:r>
+        <w:rPr>
+          <w:rFonts w:ascii="Garamond" w:hAnsi="Garamond"/>
+          <w:color w:val="auto"/>
+          <w:sz w:val="22"/>
+          <w:szCs w:val="22"/>
+        </w:rPr>
+        <w:lastRenderedPageBreak/>
+        <w:t>An iOS exclusive app, for an affordable $0.99US</w:t>
+      </w:r>
+      <w:r>
+        <w:rPr>
+          <w:rFonts w:ascii="Garamond" w:hAnsi="Garamond"/>
+          <w:color w:val="auto"/>
+          <w:sz w:val="22"/>
+          <w:szCs w:val="22"/>
+        </w:rPr>
+        <w:t xml:space="preserve">. Allows users to create </w:t>
+      </w:r>
+      <w:proofErr w:type="spellStart"/>
+      <w:r>
+        <w:rPr>
+          <w:rFonts w:ascii="Garamond" w:hAnsi="Garamond"/>
+          <w:color w:val="auto"/>
+          <w:sz w:val="22"/>
+          <w:szCs w:val="22"/>
+        </w:rPr>
+        <w:t>leaderboards</w:t>
+      </w:r>
+      <w:proofErr w:type="spellEnd"/>
+      <w:r>
+        <w:rPr>
+          <w:rFonts w:ascii="Garamond" w:hAnsi="Garamond"/>
+          <w:color w:val="auto"/>
+          <w:sz w:val="22"/>
+          <w:szCs w:val="22"/>
+        </w:rPr>
+        <w:t>, manage and share them to various social media sites. It has a few additional features like locations, languages, posters, and it has a way for ‘athletes’ to register themselves. A lot of these features are more than what is needed for the MATHEX scoreboard, and the iOS only limitation is a large barrier.</w:t>
+      </w:r>
+    </w:p>
+    <w:p>
+      <w:pPr>
+        <w:rPr>
+          <w:rFonts w:ascii="Garamond" w:hAnsi="Garamond"/>
+          <w:color w:val="auto"/>
+          <w:sz w:val="22"/>
+          <w:szCs w:val="22"/>
+        </w:rPr>
+      </w:pPr>
+      <w:r>
+        <w:rPr>
+          <w:rFonts w:ascii="Garamond" w:hAnsi="Garamond"/>
+          <w:color w:val="auto"/>
+          <w:sz w:val="22"/>
+          <w:szCs w:val="22"/>
+        </w:rPr>
+        <w:t xml:space="preserve">Rise: </w:t>
+      </w:r>
+      <w:hyperlink r:id="rId7" w:history="1">
+        <w:r>
+          <w:rPr>
+            <w:rStyle w:val="Hyperlink"/>
+            <w:rFonts w:ascii="Garamond" w:hAnsi="Garamond"/>
+            <w:sz w:val="22"/>
+            <w:szCs w:val="22"/>
+          </w:rPr>
+          <w:t>https://www.rise.global/pages/simple</w:t>
+        </w:r>
+      </w:hyperlink>
+    </w:p>
+    <w:p>
+      <w:pPr>
+        <w:rPr>
+          <w:rFonts w:ascii="Garamond" w:hAnsi="Garamond"/>
+          <w:color w:val="auto"/>
+          <w:sz w:val="22"/>
+          <w:szCs w:val="22"/>
+        </w:rPr>
+      </w:pPr>
+      <w:r>
+        <w:rPr>
+          <w:rFonts w:ascii="Garamond" w:hAnsi="Garamond"/>
+          <w:color w:val="auto"/>
+          <w:sz w:val="22"/>
+          <w:szCs w:val="22"/>
+        </w:rPr>
+        <w:t xml:space="preserve">This site offers a large variety of </w:t>
+      </w:r>
+      <w:proofErr w:type="spellStart"/>
+      <w:r>
+        <w:rPr>
+          <w:rFonts w:ascii="Garamond" w:hAnsi="Garamond"/>
+          <w:color w:val="auto"/>
+          <w:sz w:val="22"/>
+          <w:szCs w:val="22"/>
+        </w:rPr>
+        <w:t>leaderboards</w:t>
+      </w:r>
+      <w:proofErr w:type="spellEnd"/>
+      <w:r>
+        <w:rPr>
+          <w:rFonts w:ascii="Garamond" w:hAnsi="Garamond"/>
+          <w:color w:val="auto"/>
+          <w:sz w:val="22"/>
+          <w:szCs w:val="22"/>
+        </w:rPr>
+        <w:t>, and what appears to be a commercial standard. It appears to be visually polished and is available on web, mobile or on-screen (presumably one with smart capabilities). While this is a great solution, there are no metrics to measure its reliability or security, it is not clear on the site whether they are using another web hosting service or have their own. There is almost a significantly larger cost involved, at 14.99GPB (up to 100 teams) or 29.99GBP</w:t>
+      </w:r>
+      <w:r>
+        <w:rPr>
+          <w:rFonts w:ascii="Garamond" w:hAnsi="Garamond"/>
+          <w:color w:val="auto"/>
+          <w:sz w:val="22"/>
+          <w:szCs w:val="22"/>
+        </w:rPr>
+        <w:t xml:space="preserve"> (up to 300 teams)</w:t>
+      </w:r>
+      <w:r>
+        <w:rPr>
+          <w:rFonts w:ascii="Garamond" w:hAnsi="Garamond"/>
+          <w:color w:val="auto"/>
+          <w:sz w:val="22"/>
+          <w:szCs w:val="22"/>
+        </w:rPr>
+        <w:t xml:space="preserve"> per month. Though it would only need to be up and running one month out of the year. </w:t>
+      </w:r>
+    </w:p>
+    <w:p>
+      <w:pPr>
+        <w:rPr>
+          <w:rFonts w:ascii="Garamond" w:hAnsi="Garamond"/>
+          <w:b/>
+          <w:color w:val="auto"/>
+          <w:sz w:val="22"/>
+          <w:szCs w:val="22"/>
+        </w:rPr>
+      </w:pPr>
+      <w:r>
+        <w:rPr>
+          <w:rFonts w:ascii="Garamond" w:hAnsi="Garamond"/>
+          <w:b/>
+          <w:color w:val="auto"/>
+          <w:sz w:val="22"/>
+          <w:szCs w:val="22"/>
+        </w:rPr>
+        <w:t>What are the estimated costs?</w:t>
+      </w:r>
+    </w:p>
+    <w:p>
+      <w:pPr>
+        <w:rPr>
+          <w:rFonts w:ascii="Garamond" w:hAnsi="Garamond"/>
+          <w:color w:val="auto"/>
+          <w:sz w:val="22"/>
+          <w:szCs w:val="22"/>
+        </w:rPr>
+      </w:pPr>
+      <w:r>
+        <w:rPr>
+          <w:rFonts w:ascii="Garamond" w:hAnsi="Garamond"/>
+          <w:color w:val="auto"/>
+          <w:sz w:val="22"/>
+          <w:szCs w:val="22"/>
+        </w:rPr>
+        <w:t xml:space="preserve">Assumptions: </w:t>
+      </w:r>
+    </w:p>
+    <w:p>
+      <w:pPr>
+        <w:pStyle w:val="ListParagraph"/>
+        <w:numPr>
+          <w:ilvl w:val="0"/>
+          <w:numId w:val="3"/>
+        </w:numPr>
+        <w:rPr>
+          <w:rFonts w:ascii="Garamond" w:hAnsi="Garamond"/>
+          <w:color w:val="auto"/>
+          <w:sz w:val="22"/>
+          <w:szCs w:val="22"/>
+        </w:rPr>
+      </w:pPr>
+      <w:r>
+        <w:rPr>
+          <w:rFonts w:ascii="Garamond" w:hAnsi="Garamond"/>
+          <w:color w:val="auto"/>
+          <w:sz w:val="22"/>
+          <w:szCs w:val="22"/>
+        </w:rPr>
+        <w:t xml:space="preserve">400 audience users, each making about 50 GET requests from the database over the competition duration. </w:t>
+      </w:r>
+    </w:p>
+    <w:p>
+      <w:pPr>
+        <w:pStyle w:val="ListParagraph"/>
+        <w:numPr>
+          <w:ilvl w:val="0"/>
+          <w:numId w:val="3"/>
+        </w:numPr>
+        <w:rPr>
+          <w:rFonts w:ascii="Garamond" w:hAnsi="Garamond"/>
+          <w:color w:val="auto"/>
+          <w:sz w:val="22"/>
+          <w:szCs w:val="22"/>
+        </w:rPr>
+      </w:pPr>
+      <w:r>
+        <w:rPr>
+          <w:rFonts w:ascii="Garamond" w:hAnsi="Garamond"/>
+          <w:color w:val="auto"/>
+          <w:sz w:val="22"/>
+          <w:szCs w:val="22"/>
+        </w:rPr>
+        <w:t>100 judges, each making 100 PUT/POST requests to the database over the competition duration.</w:t>
+      </w:r>
+    </w:p>
+    <w:p>
+      <w:pPr>
+        <w:pStyle w:val="ListParagraph"/>
+        <w:numPr>
+          <w:ilvl w:val="0"/>
+          <w:numId w:val="3"/>
+        </w:numPr>
+        <w:rPr>
+          <w:rFonts w:ascii="Garamond" w:hAnsi="Garamond"/>
+          <w:color w:val="auto"/>
+          <w:sz w:val="22"/>
+          <w:szCs w:val="22"/>
+        </w:rPr>
+      </w:pPr>
+      <w:r>
+        <w:rPr>
+          <w:rFonts w:ascii="Garamond" w:hAnsi="Garamond"/>
+          <w:color w:val="auto"/>
+          <w:sz w:val="22"/>
+          <w:szCs w:val="22"/>
+        </w:rPr>
+        <w:t>Total storage of 500Mb or less.</w:t>
+      </w:r>
+    </w:p>
+    <w:p>
+      <w:pPr>
+        <w:pStyle w:val="ListParagraph"/>
+        <w:numPr>
+          <w:ilvl w:val="0"/>
+          <w:numId w:val="3"/>
+        </w:numPr>
+        <w:rPr>
+          <w:rFonts w:ascii="Garamond" w:hAnsi="Garamond"/>
+          <w:color w:val="auto"/>
+          <w:sz w:val="22"/>
+          <w:szCs w:val="22"/>
+        </w:rPr>
+      </w:pPr>
+      <w:r>
+        <w:rPr>
+          <w:rFonts w:ascii="Garamond" w:hAnsi="Garamond"/>
+          <w:color w:val="auto"/>
+          <w:sz w:val="22"/>
+          <w:szCs w:val="22"/>
+        </w:rPr>
+        <w:t>Data transfer in/out at 100MB/1GB per month at most.</w:t>
+      </w:r>
+    </w:p>
+    <w:tbl>
+      <w:tblPr>
+        <w:tblStyle w:val="TableGrid"/>
+        <w:tblW w:w="0" w:type="auto"/>
+        <w:tblLook w:val="04A0" w:firstRow="1" w:lastRow="0" w:firstColumn="1" w:lastColumn="0" w:noHBand="0" w:noVBand="1"/>
+      </w:tblPr>
+      <w:tblGrid>
+        <w:gridCol w:w="3708"/>
+        <w:gridCol w:w="2821"/>
+        <w:gridCol w:w="2821"/>
+      </w:tblGrid>
+      <w:tr>
+        <w:tc>
+          <w:tcPr>
+            <w:tcW w:w="3708" w:type="dxa"/>
+          </w:tcPr>
+          <w:p>
+            <w:pPr>
+              <w:rPr>
+                <w:rFonts w:ascii="Garamond" w:hAnsi="Garamond"/>
+                <w:color w:val="auto"/>
+                <w:sz w:val="22"/>
+                <w:szCs w:val="22"/>
+              </w:rPr>
+            </w:pPr>
+            <w:r>
+              <w:rPr>
+                <w:rFonts w:ascii="Garamond" w:hAnsi="Garamond"/>
+                <w:color w:val="auto"/>
+                <w:sz w:val="22"/>
+                <w:szCs w:val="22"/>
+              </w:rPr>
+              <w:t>Solution</w:t>
+            </w:r>
+            <w:bookmarkStart w:id="0" w:name="_GoBack"/>
+            <w:bookmarkEnd w:id="0"/>
+          </w:p>
+        </w:tc>
+        <w:tc>
+          <w:tcPr>
+            <w:tcW w:w="2821" w:type="dxa"/>
+          </w:tcPr>
+          <w:p>
+            <w:pPr>
+              <w:rPr>
+                <w:rFonts w:ascii="Garamond" w:hAnsi="Garamond"/>
+                <w:color w:val="auto"/>
+                <w:sz w:val="22"/>
+                <w:szCs w:val="22"/>
+              </w:rPr>
+            </w:pPr>
+            <w:r>
+              <w:rPr>
+                <w:rFonts w:ascii="Garamond" w:hAnsi="Garamond"/>
+                <w:color w:val="auto"/>
+                <w:sz w:val="22"/>
+                <w:szCs w:val="22"/>
+              </w:rPr>
+              <w:t>Monthly Cost</w:t>
+            </w:r>
+            <w:r>
+              <w:rPr>
+                <w:rFonts w:ascii="Garamond" w:hAnsi="Garamond"/>
+                <w:color w:val="auto"/>
+                <w:sz w:val="22"/>
+                <w:szCs w:val="22"/>
+              </w:rPr>
+              <w:t>*</w:t>
+            </w:r>
+          </w:p>
+        </w:tc>
+        <w:tc>
+          <w:tcPr>
+            <w:tcW w:w="2821" w:type="dxa"/>
+          </w:tcPr>
+          <w:p>
+            <w:pPr>
+              <w:rPr>
+                <w:rFonts w:ascii="Garamond" w:hAnsi="Garamond"/>
+                <w:color w:val="auto"/>
+                <w:sz w:val="22"/>
+                <w:szCs w:val="22"/>
+              </w:rPr>
+            </w:pPr>
+            <w:r>
+              <w:rPr>
+                <w:rFonts w:ascii="Garamond" w:hAnsi="Garamond"/>
+                <w:color w:val="auto"/>
+                <w:sz w:val="22"/>
+                <w:szCs w:val="22"/>
+              </w:rPr>
+              <w:t>Yearly/Total Cost</w:t>
+            </w:r>
+            <w:r>
+              <w:rPr>
+                <w:rFonts w:ascii="Garamond" w:hAnsi="Garamond"/>
+                <w:color w:val="auto"/>
+                <w:sz w:val="22"/>
+                <w:szCs w:val="22"/>
+              </w:rPr>
+              <w:t>*</w:t>
+            </w:r>
+          </w:p>
+        </w:tc>
+      </w:tr>
+      <w:tr>
+        <w:tc>
+          <w:tcPr>
+            <w:tcW w:w="3708" w:type="dxa"/>
+          </w:tcPr>
+          <w:p>
+            <w:pPr>
+              <w:rPr>
+                <w:rFonts w:ascii="Garamond" w:hAnsi="Garamond"/>
+                <w:color w:val="auto"/>
+                <w:sz w:val="22"/>
+                <w:szCs w:val="22"/>
+              </w:rPr>
+            </w:pPr>
+            <w:r>
+              <w:rPr>
+                <w:rFonts w:ascii="Garamond" w:hAnsi="Garamond"/>
+                <w:color w:val="auto"/>
+                <w:sz w:val="22"/>
+                <w:szCs w:val="22"/>
+              </w:rPr>
+              <w:t>Solution 1</w:t>
+            </w:r>
+          </w:p>
+        </w:tc>
+        <w:tc>
+          <w:tcPr>
+            <w:tcW w:w="2821" w:type="dxa"/>
+          </w:tcPr>
+          <w:p>
+            <w:pPr>
+              <w:rPr>
+                <w:rFonts w:ascii="Garamond" w:hAnsi="Garamond"/>
+                <w:color w:val="auto"/>
+                <w:sz w:val="22"/>
+                <w:szCs w:val="22"/>
+              </w:rPr>
+            </w:pPr>
+            <w:r>
+              <w:rPr>
+                <w:rFonts w:ascii="Garamond" w:hAnsi="Garamond"/>
+                <w:color w:val="auto"/>
+                <w:sz w:val="22"/>
+                <w:szCs w:val="22"/>
+              </w:rPr>
+              <w:t>$0.</w:t>
+            </w:r>
+            <w:r>
+              <w:rPr>
+                <w:rFonts w:ascii="Garamond" w:hAnsi="Garamond"/>
+                <w:color w:val="auto"/>
+                <w:sz w:val="22"/>
+                <w:szCs w:val="22"/>
+              </w:rPr>
+              <w:t>21</w:t>
+            </w:r>
+          </w:p>
+        </w:tc>
+        <w:tc>
+          <w:tcPr>
+            <w:tcW w:w="2821" w:type="dxa"/>
+          </w:tcPr>
+          <w:p>
+            <w:pPr>
+              <w:rPr>
+                <w:rFonts w:ascii="Garamond" w:hAnsi="Garamond"/>
+                <w:color w:val="auto"/>
+                <w:sz w:val="22"/>
+                <w:szCs w:val="22"/>
+              </w:rPr>
+            </w:pPr>
+            <w:r>
+              <w:rPr>
+                <w:rFonts w:ascii="Garamond" w:hAnsi="Garamond"/>
+                <w:color w:val="auto"/>
+                <w:sz w:val="22"/>
+                <w:szCs w:val="22"/>
+              </w:rPr>
+              <w:t>$0.</w:t>
+            </w:r>
+            <w:r>
+              <w:rPr>
+                <w:rFonts w:ascii="Garamond" w:hAnsi="Garamond"/>
+                <w:color w:val="auto"/>
+                <w:sz w:val="22"/>
+                <w:szCs w:val="22"/>
+              </w:rPr>
+              <w:t xml:space="preserve">37 </w:t>
+            </w:r>
+            <w:r>
+              <w:rPr>
+                <w:rFonts w:ascii="Garamond" w:hAnsi="Garamond"/>
+                <w:color w:val="auto"/>
+                <w:sz w:val="22"/>
+                <w:szCs w:val="22"/>
+              </w:rPr>
+              <w:t>(per year)</w:t>
+            </w:r>
+          </w:p>
+        </w:tc>
+      </w:tr>
+      <w:tr>
+        <w:tc>
+          <w:tcPr>
+            <w:tcW w:w="3708" w:type="dxa"/>
+          </w:tcPr>
+          <w:p>
+            <w:pPr>
+              <w:rPr>
+                <w:rFonts w:ascii="Garamond" w:hAnsi="Garamond"/>
+                <w:color w:val="auto"/>
+                <w:sz w:val="22"/>
+                <w:szCs w:val="22"/>
+              </w:rPr>
+            </w:pPr>
+            <w:r>
+              <w:rPr>
+                <w:rFonts w:ascii="Garamond" w:hAnsi="Garamond"/>
+                <w:color w:val="auto"/>
+                <w:sz w:val="22"/>
+                <w:szCs w:val="22"/>
+              </w:rPr>
+              <w:t>Solution 2</w:t>
+            </w:r>
+          </w:p>
+        </w:tc>
+        <w:tc>
+          <w:tcPr>
+            <w:tcW w:w="2821" w:type="dxa"/>
+          </w:tcPr>
+          <w:p>
+            <w:pPr>
+              <w:rPr>
+                <w:rFonts w:ascii="Garamond" w:hAnsi="Garamond"/>
+                <w:color w:val="auto"/>
+                <w:sz w:val="22"/>
+                <w:szCs w:val="22"/>
+              </w:rPr>
+            </w:pPr>
+            <w:r>
+              <w:rPr>
+                <w:rFonts w:ascii="Garamond" w:hAnsi="Garamond"/>
+                <w:color w:val="auto"/>
+                <w:sz w:val="22"/>
+                <w:szCs w:val="22"/>
+              </w:rPr>
+              <w:t>$</w:t>
+            </w:r>
+            <w:r>
+              <w:rPr>
+                <w:rFonts w:ascii="Garamond" w:hAnsi="Garamond"/>
+                <w:color w:val="auto"/>
+                <w:sz w:val="22"/>
+                <w:szCs w:val="22"/>
+              </w:rPr>
+              <w:t>3.33</w:t>
+            </w:r>
+          </w:p>
+        </w:tc>
+        <w:tc>
+          <w:tcPr>
+            <w:tcW w:w="2821" w:type="dxa"/>
+          </w:tcPr>
+          <w:p>
+            <w:pPr>
+              <w:rPr>
+                <w:rFonts w:ascii="Garamond" w:hAnsi="Garamond"/>
+                <w:color w:val="auto"/>
+                <w:sz w:val="22"/>
+                <w:szCs w:val="22"/>
+              </w:rPr>
+            </w:pPr>
+            <w:r>
+              <w:rPr>
+                <w:rFonts w:ascii="Garamond" w:hAnsi="Garamond"/>
+                <w:color w:val="auto"/>
+                <w:sz w:val="22"/>
+                <w:szCs w:val="22"/>
+              </w:rPr>
+              <w:t>$</w:t>
+            </w:r>
+            <w:r>
+              <w:rPr>
+                <w:rFonts w:ascii="Garamond" w:hAnsi="Garamond"/>
+                <w:color w:val="auto"/>
+                <w:sz w:val="22"/>
+                <w:szCs w:val="22"/>
+              </w:rPr>
+              <w:t>12.41</w:t>
+            </w:r>
+            <w:r>
+              <w:rPr>
+                <w:rFonts w:ascii="Garamond" w:hAnsi="Garamond"/>
+                <w:color w:val="auto"/>
+                <w:sz w:val="22"/>
+                <w:szCs w:val="22"/>
+              </w:rPr>
+              <w:t xml:space="preserve"> (per year)</w:t>
+            </w:r>
+          </w:p>
+        </w:tc>
+      </w:tr>
+      <w:tr>
+        <w:tc>
+          <w:tcPr>
+            <w:tcW w:w="3708" w:type="dxa"/>
+          </w:tcPr>
+          <w:p>
+            <w:pPr>
+              <w:rPr>
+                <w:rFonts w:ascii="Garamond" w:hAnsi="Garamond"/>
+                <w:color w:val="auto"/>
+                <w:sz w:val="22"/>
+                <w:szCs w:val="22"/>
+              </w:rPr>
+            </w:pPr>
+            <w:proofErr w:type="spellStart"/>
+            <w:r>
+              <w:rPr>
+                <w:rFonts w:ascii="Garamond" w:hAnsi="Garamond"/>
+                <w:color w:val="auto"/>
+                <w:sz w:val="22"/>
+                <w:szCs w:val="22"/>
+              </w:rPr>
+              <w:t>AirScoreboard</w:t>
+            </w:r>
+            <w:proofErr w:type="spellEnd"/>
+          </w:p>
+        </w:tc>
+        <w:tc>
+          <w:tcPr>
+            <w:tcW w:w="2821" w:type="dxa"/>
+          </w:tcPr>
+          <w:p>
+            <w:pPr>
+              <w:rPr>
+                <w:rFonts w:ascii="Garamond" w:hAnsi="Garamond"/>
+                <w:color w:val="auto"/>
+                <w:sz w:val="22"/>
+                <w:szCs w:val="22"/>
+              </w:rPr>
+            </w:pPr>
+            <w:r>
+              <w:rPr>
+                <w:rFonts w:ascii="Garamond" w:hAnsi="Garamond"/>
+                <w:color w:val="auto"/>
+                <w:sz w:val="22"/>
+                <w:szCs w:val="22"/>
+              </w:rPr>
+              <w:t>$0.00</w:t>
+            </w:r>
+          </w:p>
+        </w:tc>
+        <w:tc>
+          <w:tcPr>
+            <w:tcW w:w="2821" w:type="dxa"/>
+          </w:tcPr>
+          <w:p>
+            <w:pPr>
+              <w:rPr>
+                <w:rFonts w:ascii="Garamond" w:hAnsi="Garamond"/>
+                <w:color w:val="auto"/>
+                <w:sz w:val="22"/>
+                <w:szCs w:val="22"/>
+              </w:rPr>
+            </w:pPr>
+            <w:r>
+              <w:rPr>
+                <w:rFonts w:ascii="Garamond" w:hAnsi="Garamond"/>
+                <w:color w:val="auto"/>
+                <w:sz w:val="22"/>
+                <w:szCs w:val="22"/>
+              </w:rPr>
+              <w:t>$</w:t>
+            </w:r>
+            <w:r>
+              <w:rPr>
+                <w:rFonts w:ascii="Garamond" w:hAnsi="Garamond"/>
+                <w:color w:val="auto"/>
+                <w:sz w:val="22"/>
+                <w:szCs w:val="22"/>
+              </w:rPr>
+              <w:t>140.89</w:t>
+            </w:r>
+            <w:r>
+              <w:rPr>
+                <w:rFonts w:ascii="Garamond" w:hAnsi="Garamond"/>
+                <w:color w:val="auto"/>
+                <w:sz w:val="22"/>
+                <w:szCs w:val="22"/>
+              </w:rPr>
+              <w:t xml:space="preserve"> (total – for 100 devices)</w:t>
+            </w:r>
+          </w:p>
+        </w:tc>
+      </w:tr>
+      <w:tr>
+        <w:tc>
+          <w:tcPr>
+            <w:tcW w:w="3708" w:type="dxa"/>
+          </w:tcPr>
+          <w:p>
+            <w:pPr>
+              <w:rPr>
+                <w:rFonts w:ascii="Garamond" w:hAnsi="Garamond"/>
+                <w:color w:val="auto"/>
+                <w:sz w:val="22"/>
+                <w:szCs w:val="22"/>
+              </w:rPr>
+            </w:pPr>
+            <w:r>
+              <w:rPr>
+                <w:rFonts w:ascii="Garamond" w:hAnsi="Garamond"/>
+                <w:color w:val="auto"/>
+                <w:sz w:val="22"/>
+                <w:szCs w:val="22"/>
+              </w:rPr>
+              <w:t>Rise</w:t>
+            </w:r>
+          </w:p>
+        </w:tc>
+        <w:tc>
+          <w:tcPr>
+            <w:tcW w:w="2821" w:type="dxa"/>
+          </w:tcPr>
+          <w:p>
+            <w:pPr>
+              <w:rPr>
+                <w:rFonts w:ascii="Garamond" w:hAnsi="Garamond"/>
+                <w:color w:val="auto"/>
+                <w:sz w:val="22"/>
+                <w:szCs w:val="22"/>
+              </w:rPr>
+            </w:pPr>
+            <w:r>
+              <w:rPr>
+                <w:rFonts w:ascii="Garamond" w:hAnsi="Garamond"/>
+                <w:color w:val="auto"/>
+                <w:sz w:val="22"/>
+                <w:szCs w:val="22"/>
+              </w:rPr>
+              <w:t>$27.65</w:t>
+            </w:r>
+          </w:p>
+        </w:tc>
+        <w:tc>
+          <w:tcPr>
+            <w:tcW w:w="2821" w:type="dxa"/>
+          </w:tcPr>
+          <w:p>
+            <w:pPr>
+              <w:rPr>
+                <w:rFonts w:ascii="Garamond" w:hAnsi="Garamond"/>
+                <w:color w:val="auto"/>
+                <w:sz w:val="22"/>
+                <w:szCs w:val="22"/>
+              </w:rPr>
+            </w:pPr>
+            <w:r>
+              <w:rPr>
+                <w:rFonts w:ascii="Garamond" w:hAnsi="Garamond"/>
+                <w:color w:val="auto"/>
+                <w:sz w:val="22"/>
+                <w:szCs w:val="22"/>
+              </w:rPr>
+              <w:t>$27.65 (by cancelling after 1 month)</w:t>
+            </w:r>
+          </w:p>
+        </w:tc>
+      </w:tr>
+    </w:tbl>
+    <w:p>
+      <w:pPr>
+        <w:rPr>
+          <w:rFonts w:ascii="Garamond" w:hAnsi="Garamond"/>
+          <w:color w:val="auto"/>
+          <w:sz w:val="22"/>
+          <w:szCs w:val="22"/>
+        </w:rPr>
+      </w:pPr>
+      <w:r>
+        <w:rPr>
+          <w:rFonts w:ascii="Garamond" w:hAnsi="Garamond"/>
+          <w:color w:val="auto"/>
+          <w:sz w:val="22"/>
+          <w:szCs w:val="22"/>
+        </w:rPr>
+        <w:t>*Currency converted to NZD 25/05/17 – this does not include conversion charges.</w:t>
       </w:r>
     </w:p>
     <w:sectPr>
@@ -924,9 +1840,9 @@
 <file path=word/numbering.xml><?xml version="1.0" encoding="utf-8"?>
 <w:numbering xmlns:wpc="http://schemas.microsoft.com/office/word/2010/wordprocessingCanvas" xmlns:cx="http://schemas.microsoft.com/office/drawing/2014/chartex" xmlns:cx1="http://schemas.microsoft.com/office/drawing/2015/9/8/chartex" xmlns:cx2="http://schemas.microsoft.com/office/drawing/2015/10/21/chartex" xmlns:cx3="http://schemas.microsoft.com/office/drawing/2016/5/9/chartex" xmlns:cx4="http://schemas.microsoft.com/office/drawing/2016/5/10/chartex" xmlns:cx5="http://schemas.microsoft.com/office/drawing/2016/5/11/chartex" xmlns:mc="http://schemas.openxmlformats.org/markup-compatibility/2006" xmlns:o="urn:schemas-microsoft-com:office:office" xmlns:r="http://schemas.openxmlformats.org/officeDocument/2006/relationships" xmlns:m="http://schemas.openxmlformats.org/officeDocument/2006/math" xmlns:v="urn:schemas-microsoft-com:vml" xmlns:wp14="http://schemas.microsoft.com/office/word/2010/wordprocessingDrawing" xmlns:wp="http://schemas.openxmlformats.org/drawingml/2006/wordprocessingDrawing" xmlns:w10="urn:schemas-microsoft-com:office:word" xmlns:w="http://schemas.openxmlformats.org/wordprocessingml/2006/main" xmlns:w14="http://schemas.microsoft.com/office/word/2010/wordml" xmlns:w15="http://schemas.microsoft.com/office/word/2012/wordml" xmlns:w16se="http://schemas.microsoft.com/office/word/2015/wordml/symex" xmlns:wpg="http://schemas.microsoft.com/office/word/2010/wordprocessingGroup" xmlns:wpi="http://schemas.microsoft.com/office/word/2010/wordprocessingInk" xmlns:wne="http://schemas.microsoft.com/office/word/2006/wordml" xmlns:wps="http://schemas.microsoft.com/office/word/2010/wordprocessingShape" mc:Ignorable="w14 w15 w16se wp14">
   <w:abstractNum w:abstractNumId="0" w15:restartNumberingAfterBreak="0">
-    <w:nsid w:val="578F4A0D"/>
+    <w:nsid w:val="38FA1149"/>
     <w:multiLevelType w:val="hybridMultilevel"/>
-    <w:tmpl w:val="2CC4B43C"/>
+    <w:tmpl w:val="BC92A620"/>
     <w:lvl w:ilvl="0" w:tplc="04090001">
       <w:start w:val="1"/>
       <w:numFmt w:val="bullet"/>
@@ -1037,6 +1953,119 @@
     </w:lvl>
   </w:abstractNum>
   <w:abstractNum w:abstractNumId="1" w15:restartNumberingAfterBreak="0">
+    <w:nsid w:val="578F4A0D"/>
+    <w:multiLevelType w:val="hybridMultilevel"/>
+    <w:tmpl w:val="2CC4B43C"/>
+    <w:lvl w:ilvl="0" w:tplc="04090001">
+      <w:start w:val="1"/>
+      <w:numFmt w:val="bullet"/>
+      <w:lvlText w:val=""/>
+      <w:lvlJc w:val="left"/>
+      <w:pPr>
+        <w:ind w:left="720" w:hanging="360"/>
+      </w:pPr>
+      <w:rPr>
+        <w:rFonts w:ascii="Symbol" w:hAnsi="Symbol" w:hint="default"/>
+      </w:rPr>
+    </w:lvl>
+    <w:lvl w:ilvl="1" w:tplc="04090003" w:tentative="1">
+      <w:start w:val="1"/>
+      <w:numFmt w:val="bullet"/>
+      <w:lvlText w:val="o"/>
+      <w:lvlJc w:val="left"/>
+      <w:pPr>
+        <w:ind w:left="1440" w:hanging="360"/>
+      </w:pPr>
+      <w:rPr>
+        <w:rFonts w:ascii="Courier New" w:hAnsi="Courier New" w:cs="Courier New" w:hint="default"/>
+      </w:rPr>
+    </w:lvl>
+    <w:lvl w:ilvl="2" w:tplc="04090005" w:tentative="1">
+      <w:start w:val="1"/>
+      <w:numFmt w:val="bullet"/>
+      <w:lvlText w:val=""/>
+      <w:lvlJc w:val="left"/>
+      <w:pPr>
+        <w:ind w:left="2160" w:hanging="360"/>
+      </w:pPr>
+      <w:rPr>
+        <w:rFonts w:ascii="Wingdings" w:hAnsi="Wingdings" w:hint="default"/>
+      </w:rPr>
+    </w:lvl>
+    <w:lvl w:ilvl="3" w:tplc="04090001" w:tentative="1">
+      <w:start w:val="1"/>
+      <w:numFmt w:val="bullet"/>
+      <w:lvlText w:val=""/>
+      <w:lvlJc w:val="left"/>
+      <w:pPr>
+        <w:ind w:left="2880" w:hanging="360"/>
+      </w:pPr>
+      <w:rPr>
+        <w:rFonts w:ascii="Symbol" w:hAnsi="Symbol" w:hint="default"/>
+      </w:rPr>
+    </w:lvl>
+    <w:lvl w:ilvl="4" w:tplc="04090003" w:tentative="1">
+      <w:start w:val="1"/>
+      <w:numFmt w:val="bullet"/>
+      <w:lvlText w:val="o"/>
+      <w:lvlJc w:val="left"/>
+      <w:pPr>
+        <w:ind w:left="3600" w:hanging="360"/>
+      </w:pPr>
+      <w:rPr>
+        <w:rFonts w:ascii="Courier New" w:hAnsi="Courier New" w:cs="Courier New" w:hint="default"/>
+      </w:rPr>
+    </w:lvl>
+    <w:lvl w:ilvl="5" w:tplc="04090005" w:tentative="1">
+      <w:start w:val="1"/>
+      <w:numFmt w:val="bullet"/>
+      <w:lvlText w:val=""/>
+      <w:lvlJc w:val="left"/>
+      <w:pPr>
+        <w:ind w:left="4320" w:hanging="360"/>
+      </w:pPr>
+      <w:rPr>
+        <w:rFonts w:ascii="Wingdings" w:hAnsi="Wingdings" w:hint="default"/>
+      </w:rPr>
+    </w:lvl>
+    <w:lvl w:ilvl="6" w:tplc="04090001" w:tentative="1">
+      <w:start w:val="1"/>
+      <w:numFmt w:val="bullet"/>
+      <w:lvlText w:val=""/>
+      <w:lvlJc w:val="left"/>
+      <w:pPr>
+        <w:ind w:left="5040" w:hanging="360"/>
+      </w:pPr>
+      <w:rPr>
+        <w:rFonts w:ascii="Symbol" w:hAnsi="Symbol" w:hint="default"/>
+      </w:rPr>
+    </w:lvl>
+    <w:lvl w:ilvl="7" w:tplc="04090003" w:tentative="1">
+      <w:start w:val="1"/>
+      <w:numFmt w:val="bullet"/>
+      <w:lvlText w:val="o"/>
+      <w:lvlJc w:val="left"/>
+      <w:pPr>
+        <w:ind w:left="5760" w:hanging="360"/>
+      </w:pPr>
+      <w:rPr>
+        <w:rFonts w:ascii="Courier New" w:hAnsi="Courier New" w:cs="Courier New" w:hint="default"/>
+      </w:rPr>
+    </w:lvl>
+    <w:lvl w:ilvl="8" w:tplc="04090005" w:tentative="1">
+      <w:start w:val="1"/>
+      <w:numFmt w:val="bullet"/>
+      <w:lvlText w:val=""/>
+      <w:lvlJc w:val="left"/>
+      <w:pPr>
+        <w:ind w:left="6480" w:hanging="360"/>
+      </w:pPr>
+      <w:rPr>
+        <w:rFonts w:ascii="Wingdings" w:hAnsi="Wingdings" w:hint="default"/>
+      </w:rPr>
+    </w:lvl>
+  </w:abstractNum>
+  <w:abstractNum w:abstractNumId="2" w15:restartNumberingAfterBreak="0">
     <w:nsid w:val="67DF18CF"/>
     <w:multiLevelType w:val="hybridMultilevel"/>
     <w:tmpl w:val="05804E68"/>
@@ -1150,9 +2179,12 @@
     </w:lvl>
   </w:abstractNum>
   <w:num w:numId="1">
+    <w:abstractNumId w:val="2"/>
+  </w:num>
+  <w:num w:numId="2">
     <w:abstractNumId w:val="1"/>
   </w:num>
-  <w:num w:numId="2">
+  <w:num w:numId="3">
     <w:abstractNumId w:val="0"/>
   </w:num>
 </w:numbering>
@@ -1603,6 +2635,36 @@
       <w:contextualSpacing/>
     </w:pPr>
   </w:style>
+  <w:style w:type="character" w:styleId="Hyperlink">
+    <w:name w:val="Hyperlink"/>
+    <w:basedOn w:val="DefaultParagraphFont"/>
+    <w:uiPriority w:val="99"/>
+    <w:unhideWhenUsed/>
+    <w:rsid w:val="00775A3F"/>
+    <w:rPr>
+      <w:color w:val="0563C1" w:themeColor="hyperlink"/>
+      <w:u w:val="single"/>
+    </w:rPr>
+  </w:style>
+  <w:style w:type="table" w:styleId="TableGrid">
+    <w:name w:val="Table Grid"/>
+    <w:basedOn w:val="TableNormal"/>
+    <w:uiPriority w:val="39"/>
+    <w:rsid w:val="00D51C64"/>
+    <w:pPr>
+      <w:spacing w:after="0" w:line="240" w:lineRule="auto"/>
+    </w:pPr>
+    <w:tblPr>
+      <w:tblBorders>
+        <w:top w:val="single" w:sz="4" w:space="0" w:color="auto"/>
+        <w:left w:val="single" w:sz="4" w:space="0" w:color="auto"/>
+        <w:bottom w:val="single" w:sz="4" w:space="0" w:color="auto"/>
+        <w:right w:val="single" w:sz="4" w:space="0" w:color="auto"/>
+        <w:insideH w:val="single" w:sz="4" w:space="0" w:color="auto"/>
+        <w:insideV w:val="single" w:sz="4" w:space="0" w:color="auto"/>
+      </w:tblBorders>
+    </w:tblPr>
+  </w:style>
 </w:styles>
 </file>
 

</xml_diff>

<commit_message>
Rationale done. Needs total review, but mostly done!
</commit_message>
<xml_diff>
--- a/Feasibility Study/Cloud-based solutions.docx
+++ b/Feasibility Study/Cloud-based solutions.docx
@@ -133,7 +133,6 @@
           <w:lang w:eastAsia="en-NZ"/>
         </w:rPr>
       </w:pPr>
-      <w:proofErr w:type="spellStart"/>
       <w:r>
         <w:rPr>
           <w:rFonts w:ascii="Garamond" w:eastAsia="Times New Roman" w:hAnsi="Garamond" w:cs="Calibri"/>
@@ -142,18 +141,7 @@
           <w:szCs w:val="22"/>
           <w:lang w:eastAsia="en-NZ"/>
         </w:rPr>
-        <w:t>Cloudflare</w:t>
-      </w:r>
-      <w:proofErr w:type="spellEnd"/>
-      <w:r>
-        <w:rPr>
-          <w:rFonts w:ascii="Garamond" w:eastAsia="Times New Roman" w:hAnsi="Garamond" w:cs="Calibri"/>
-          <w:color w:val="auto"/>
-          <w:sz w:val="22"/>
-          <w:szCs w:val="22"/>
-          <w:lang w:eastAsia="en-NZ"/>
-        </w:rPr>
-        <w:t>: Web security and optimisation.</w:t>
+        <w:t>Cloudflare: Web security and optimisation.</w:t>
       </w:r>
     </w:p>
     <w:p>
@@ -329,25 +317,14 @@
           <w:szCs w:val="22"/>
         </w:rPr>
       </w:pPr>
-      <w:proofErr w:type="spellStart"/>
-      <w:r>
-        <w:rPr>
-          <w:rFonts w:ascii="Garamond" w:hAnsi="Garamond"/>
-          <w:color w:val="auto"/>
-          <w:sz w:val="22"/>
-          <w:szCs w:val="22"/>
-        </w:rPr>
-        <w:t>Cloudflare</w:t>
-      </w:r>
-      <w:proofErr w:type="spellEnd"/>
-      <w:r>
-        <w:rPr>
-          <w:rFonts w:ascii="Garamond" w:hAnsi="Garamond"/>
-          <w:color w:val="auto"/>
-          <w:sz w:val="22"/>
-          <w:szCs w:val="22"/>
-        </w:rPr>
-        <w:t>: Web security and optimisation.</w:t>
+      <w:r>
+        <w:rPr>
+          <w:rFonts w:ascii="Garamond" w:hAnsi="Garamond"/>
+          <w:color w:val="auto"/>
+          <w:sz w:val="22"/>
+          <w:szCs w:val="22"/>
+        </w:rPr>
+        <w:t>Cloudflare: Web security and optimisation.</w:t>
       </w:r>
     </w:p>
     <w:p>
@@ -454,27 +431,7 @@
           <w:sz w:val="22"/>
           <w:szCs w:val="22"/>
         </w:rPr>
-        <w:t xml:space="preserve">a huge amount of storage space and processing power, all available through an internet browser. </w:t>
-      </w:r>
-      <w:proofErr w:type="gramStart"/>
-      <w:r>
-        <w:rPr>
-          <w:rFonts w:ascii="Garamond" w:hAnsi="Garamond"/>
-          <w:color w:val="auto"/>
-          <w:sz w:val="22"/>
-          <w:szCs w:val="22"/>
-        </w:rPr>
-        <w:t>In reality, the</w:t>
-      </w:r>
-      <w:proofErr w:type="gramEnd"/>
-      <w:r>
-        <w:rPr>
-          <w:rFonts w:ascii="Garamond" w:hAnsi="Garamond"/>
-          <w:color w:val="auto"/>
-          <w:sz w:val="22"/>
-          <w:szCs w:val="22"/>
-        </w:rPr>
-        <w:t xml:space="preserve"> web host already has all the necessary (and very powerful) hardware, they’re just letting you use it for a small price, and providing an interface for you to control it.</w:t>
+        <w:t>a huge amount of storage space and processing power, all available through an internet browser. In reality, the web host already has all the necessary (and very powerful) hardware, they’re just letting you use it for a small price, and providing an interface for you to control it.</w:t>
       </w:r>
     </w:p>
     <w:p>
@@ -656,27 +613,7 @@
           <w:sz w:val="22"/>
           <w:szCs w:val="22"/>
         </w:rPr>
-        <w:t xml:space="preserve">Amazon’s web services are unique because they are distributed worldwide, so users around the globe </w:t>
-      </w:r>
-      <w:proofErr w:type="gramStart"/>
-      <w:r>
-        <w:rPr>
-          <w:rFonts w:ascii="Garamond" w:hAnsi="Garamond"/>
-          <w:color w:val="auto"/>
-          <w:sz w:val="22"/>
-          <w:szCs w:val="22"/>
-        </w:rPr>
-        <w:t>are able to</w:t>
-      </w:r>
-      <w:proofErr w:type="gramEnd"/>
-      <w:r>
-        <w:rPr>
-          <w:rFonts w:ascii="Garamond" w:hAnsi="Garamond"/>
-          <w:color w:val="auto"/>
-          <w:sz w:val="22"/>
-          <w:szCs w:val="22"/>
-        </w:rPr>
-        <w:t xml:space="preserve"> access sites with improved latency. They are also unique due to their dynamic scaling – as soon as more storage or processing power is used, that is what you are charged for. Rather than most web-hosting services, which require you purchase the amount you need, and if you need more you must buy a set amount, and if you don’t use it all, well that’s just too bad because you’ve already paid for it.</w:t>
+        <w:t>Amazon’s web services are unique because they are distributed worldwide, so users around the globe are able to access sites with improved latency. They are also unique due to their dynamic scaling – as soon as more storage or processing power is used, that is what you are charged for. Rather than most web-hosting services, which require you purchase the amount you need, and if you need more you must buy a set amount, and if you don’t use it all, well that’s just too bad because you’ve already paid for it.</w:t>
       </w:r>
     </w:p>
     <w:p>
@@ -716,170 +653,74 @@
           <w:sz w:val="22"/>
           <w:szCs w:val="22"/>
         </w:rPr>
-        <w:t xml:space="preserve">Why </w:t>
-      </w:r>
-      <w:proofErr w:type="spellStart"/>
-      <w:r>
-        <w:rPr>
-          <w:rFonts w:ascii="Garamond" w:hAnsi="Garamond"/>
-          <w:b/>
-          <w:color w:val="auto"/>
-          <w:sz w:val="22"/>
-          <w:szCs w:val="22"/>
-        </w:rPr>
-        <w:t>Cloudflare</w:t>
-      </w:r>
-      <w:proofErr w:type="spellEnd"/>
-      <w:r>
-        <w:rPr>
-          <w:rFonts w:ascii="Garamond" w:hAnsi="Garamond"/>
-          <w:b/>
-          <w:color w:val="auto"/>
-          <w:sz w:val="22"/>
-          <w:szCs w:val="22"/>
-        </w:rPr>
-        <w:t>?</w:t>
-      </w:r>
-    </w:p>
-    <w:p>
-      <w:pPr>
-        <w:rPr>
-          <w:rFonts w:ascii="Garamond" w:hAnsi="Garamond"/>
-          <w:color w:val="auto"/>
-          <w:sz w:val="22"/>
-          <w:szCs w:val="22"/>
-        </w:rPr>
-      </w:pPr>
-      <w:proofErr w:type="spellStart"/>
-      <w:r>
-        <w:rPr>
-          <w:rFonts w:ascii="Garamond" w:hAnsi="Garamond"/>
-          <w:color w:val="auto"/>
-          <w:sz w:val="22"/>
-          <w:szCs w:val="22"/>
-        </w:rPr>
-        <w:t>Cloudflare</w:t>
-      </w:r>
-      <w:proofErr w:type="spellEnd"/>
-      <w:r>
-        <w:rPr>
-          <w:rFonts w:ascii="Garamond" w:hAnsi="Garamond"/>
-          <w:color w:val="auto"/>
-          <w:sz w:val="22"/>
-          <w:szCs w:val="22"/>
-        </w:rPr>
-        <w:t xml:space="preserve"> is like a virtual router for websites. It is a proxy server that filters malicious visitors, saves bandwidth and accelerates user connection to the website.</w:t>
-      </w:r>
-      <w:r>
-        <w:rPr>
-          <w:rFonts w:ascii="Garamond" w:hAnsi="Garamond"/>
-          <w:color w:val="auto"/>
-          <w:sz w:val="22"/>
-          <w:szCs w:val="22"/>
-        </w:rPr>
-        <w:t xml:space="preserve"> Best of all, for a small website with low needs, </w:t>
-      </w:r>
-      <w:proofErr w:type="spellStart"/>
-      <w:r>
-        <w:rPr>
-          <w:rFonts w:ascii="Garamond" w:hAnsi="Garamond"/>
-          <w:color w:val="auto"/>
-          <w:sz w:val="22"/>
-          <w:szCs w:val="22"/>
-        </w:rPr>
-        <w:t>Cloudflare</w:t>
-      </w:r>
-      <w:proofErr w:type="spellEnd"/>
-      <w:r>
-        <w:rPr>
-          <w:rFonts w:ascii="Garamond" w:hAnsi="Garamond"/>
-          <w:color w:val="auto"/>
-          <w:sz w:val="22"/>
-          <w:szCs w:val="22"/>
-        </w:rPr>
-        <w:t xml:space="preserve"> is totally free!</w:t>
-      </w:r>
-    </w:p>
-    <w:p>
-      <w:pPr>
-        <w:rPr>
-          <w:rFonts w:ascii="Garamond" w:hAnsi="Garamond"/>
-          <w:color w:val="auto"/>
-          <w:sz w:val="22"/>
-          <w:szCs w:val="22"/>
-        </w:rPr>
-      </w:pPr>
-      <w:proofErr w:type="spellStart"/>
-      <w:r>
-        <w:rPr>
-          <w:rFonts w:ascii="Garamond" w:hAnsi="Garamond"/>
-          <w:color w:val="auto"/>
-          <w:sz w:val="22"/>
-          <w:szCs w:val="22"/>
-        </w:rPr>
-        <w:t>Cloudflare</w:t>
-      </w:r>
-      <w:proofErr w:type="spellEnd"/>
-      <w:r>
-        <w:rPr>
-          <w:rFonts w:ascii="Garamond" w:hAnsi="Garamond"/>
-          <w:color w:val="auto"/>
-          <w:sz w:val="22"/>
-          <w:szCs w:val="22"/>
-        </w:rPr>
-        <w:t xml:space="preserve"> increases the speed of a user’s connection by routing based on the user’s location, connecting them to the nearest datacentre in their location. </w:t>
-      </w:r>
-      <w:proofErr w:type="spellStart"/>
-      <w:r>
-        <w:rPr>
-          <w:rFonts w:ascii="Garamond" w:hAnsi="Garamond"/>
-          <w:color w:val="auto"/>
-          <w:sz w:val="22"/>
-          <w:szCs w:val="22"/>
-        </w:rPr>
-        <w:t>Cloudflare</w:t>
-      </w:r>
-      <w:proofErr w:type="spellEnd"/>
-      <w:r>
-        <w:rPr>
-          <w:rFonts w:ascii="Garamond" w:hAnsi="Garamond"/>
-          <w:color w:val="auto"/>
-          <w:sz w:val="22"/>
-          <w:szCs w:val="22"/>
-        </w:rPr>
-        <w:t xml:space="preserve"> also caches data on your website (temporary storage) so that when a user is loading up a page with the same images and code scripts, the data is all waiting in </w:t>
-      </w:r>
-      <w:proofErr w:type="spellStart"/>
-      <w:r>
-        <w:rPr>
-          <w:rFonts w:ascii="Garamond" w:hAnsi="Garamond"/>
-          <w:color w:val="auto"/>
-          <w:sz w:val="22"/>
-          <w:szCs w:val="22"/>
-        </w:rPr>
-        <w:t>Cloudflare</w:t>
-      </w:r>
-      <w:proofErr w:type="spellEnd"/>
-      <w:r>
-        <w:rPr>
-          <w:rFonts w:ascii="Garamond" w:hAnsi="Garamond"/>
-          <w:color w:val="auto"/>
-          <w:sz w:val="22"/>
-          <w:szCs w:val="22"/>
-        </w:rPr>
-        <w:t>, rather than needing to be requested from the web host once again.</w:t>
-      </w:r>
-    </w:p>
-    <w:p>
-      <w:pPr>
-        <w:rPr>
-          <w:rFonts w:ascii="Garamond" w:hAnsi="Garamond"/>
-          <w:color w:val="auto"/>
-          <w:sz w:val="22"/>
-          <w:szCs w:val="22"/>
-        </w:rPr>
-      </w:pPr>
-      <w:proofErr w:type="spellStart"/>
+        <w:t>Why Cloudflare?</w:t>
+      </w:r>
+    </w:p>
+    <w:p>
+      <w:pPr>
+        <w:rPr>
+          <w:rFonts w:ascii="Garamond" w:hAnsi="Garamond"/>
+          <w:color w:val="auto"/>
+          <w:sz w:val="22"/>
+          <w:szCs w:val="22"/>
+        </w:rPr>
+      </w:pPr>
+      <w:r>
+        <w:rPr>
+          <w:rFonts w:ascii="Garamond" w:hAnsi="Garamond"/>
+          <w:color w:val="auto"/>
+          <w:sz w:val="22"/>
+          <w:szCs w:val="22"/>
+        </w:rPr>
+        <w:t>Cloudflare is like a virtual router for websites. It is a proxy server that filters malicious visitors, saves bandwidth and accelerates user connection to the website.</w:t>
+      </w:r>
+      <w:r>
+        <w:rPr>
+          <w:rFonts w:ascii="Garamond" w:hAnsi="Garamond"/>
+          <w:color w:val="auto"/>
+          <w:sz w:val="22"/>
+          <w:szCs w:val="22"/>
+        </w:rPr>
+        <w:t xml:space="preserve"> Best of all, for a small website with low needs, Cloudflare is totally free!</w:t>
+      </w:r>
+    </w:p>
+    <w:p>
+      <w:pPr>
+        <w:rPr>
+          <w:rFonts w:ascii="Garamond" w:hAnsi="Garamond"/>
+          <w:color w:val="auto"/>
+          <w:sz w:val="22"/>
+          <w:szCs w:val="22"/>
+        </w:rPr>
+      </w:pPr>
+      <w:r>
+        <w:rPr>
+          <w:rFonts w:ascii="Garamond" w:hAnsi="Garamond"/>
+          <w:color w:val="auto"/>
+          <w:sz w:val="22"/>
+          <w:szCs w:val="22"/>
+        </w:rPr>
+        <w:t xml:space="preserve">Cloudflare increases the speed of a user’s connection by routing based on the user’s location, connecting them to the nearest datacentre in their location. </w:t>
+      </w:r>
+      <w:r>
+        <w:rPr>
+          <w:rFonts w:ascii="Garamond" w:hAnsi="Garamond"/>
+          <w:color w:val="auto"/>
+          <w:sz w:val="22"/>
+          <w:szCs w:val="22"/>
+        </w:rPr>
+        <w:t>Cloudflare also caches data on your website (temporary storage) so that when a user is loading up a page with the same images and code scripts, the data is all waiting in Cloudflare, rather than needing to be requested from the web host once again.</w:t>
+      </w:r>
+    </w:p>
+    <w:p>
+      <w:pPr>
+        <w:rPr>
+          <w:rFonts w:ascii="Garamond" w:hAnsi="Garamond"/>
+          <w:color w:val="auto"/>
+          <w:sz w:val="22"/>
+          <w:szCs w:val="22"/>
+        </w:rPr>
+      </w:pPr>
       <w:r>
         <w:rPr>
           <w:rFonts w:ascii="Garamond" w:hAnsi="Garamond"/>
@@ -896,17 +737,7 @@
           <w:sz w:val="22"/>
           <w:szCs w:val="22"/>
         </w:rPr>
-        <w:t>re</w:t>
-      </w:r>
-      <w:proofErr w:type="spellEnd"/>
-      <w:r>
-        <w:rPr>
-          <w:rFonts w:ascii="Garamond" w:hAnsi="Garamond"/>
-          <w:color w:val="auto"/>
-          <w:sz w:val="22"/>
-          <w:szCs w:val="22"/>
-        </w:rPr>
-        <w:t xml:space="preserve"> also reads a visitor’s IP to determine whether they are a threat to your website. Any detect threats are screened from the site and have no access to the site’s bandwidth.</w:t>
+        <w:t>re also reads a visitor’s IP to determine whether they are a threat to your website. Any detect threats are screened from the site and have no access to the site’s bandwidth.</w:t>
       </w:r>
     </w:p>
     <w:p>
@@ -976,77 +807,26 @@
           <w:sz w:val="22"/>
           <w:szCs w:val="22"/>
         </w:rPr>
-        <w:t xml:space="preserve">Absolutely, yes. There has been a demand for custom </w:t>
-      </w:r>
-      <w:proofErr w:type="spellStart"/>
-      <w:r>
-        <w:rPr>
-          <w:rFonts w:ascii="Garamond" w:hAnsi="Garamond"/>
-          <w:color w:val="auto"/>
-          <w:sz w:val="22"/>
-          <w:szCs w:val="22"/>
-        </w:rPr>
-        <w:t>leaderboards</w:t>
-      </w:r>
-      <w:proofErr w:type="spellEnd"/>
-      <w:r>
-        <w:rPr>
-          <w:rFonts w:ascii="Garamond" w:hAnsi="Garamond"/>
-          <w:color w:val="auto"/>
-          <w:sz w:val="22"/>
-          <w:szCs w:val="22"/>
-        </w:rPr>
-        <w:t xml:space="preserve">, though not a very high one. After some </w:t>
-      </w:r>
-      <w:proofErr w:type="gramStart"/>
-      <w:r>
-        <w:rPr>
-          <w:rFonts w:ascii="Garamond" w:hAnsi="Garamond"/>
-          <w:color w:val="auto"/>
-          <w:sz w:val="22"/>
-          <w:szCs w:val="22"/>
-        </w:rPr>
-        <w:t>research</w:t>
-      </w:r>
-      <w:proofErr w:type="gramEnd"/>
-      <w:r>
-        <w:rPr>
-          <w:rFonts w:ascii="Garamond" w:hAnsi="Garamond"/>
-          <w:color w:val="auto"/>
-          <w:sz w:val="22"/>
-          <w:szCs w:val="22"/>
-        </w:rPr>
-        <w:t xml:space="preserve"> we found two suitable pre-made solutions.</w:t>
-      </w:r>
-    </w:p>
-    <w:p>
-      <w:pPr>
-        <w:rPr>
-          <w:rFonts w:ascii="Garamond" w:hAnsi="Garamond"/>
-          <w:color w:val="auto"/>
-          <w:sz w:val="22"/>
-          <w:szCs w:val="22"/>
-        </w:rPr>
-      </w:pPr>
-      <w:proofErr w:type="spellStart"/>
-      <w:r>
-        <w:rPr>
-          <w:rFonts w:ascii="Garamond" w:hAnsi="Garamond"/>
-          <w:color w:val="auto"/>
-          <w:sz w:val="22"/>
-          <w:szCs w:val="22"/>
-        </w:rPr>
-        <w:t>AirScoreboard</w:t>
-      </w:r>
-      <w:proofErr w:type="spellEnd"/>
-      <w:r>
-        <w:rPr>
-          <w:rFonts w:ascii="Garamond" w:hAnsi="Garamond"/>
-          <w:color w:val="auto"/>
-          <w:sz w:val="22"/>
-          <w:szCs w:val="22"/>
-        </w:rPr>
-        <w:t xml:space="preserve">: </w:t>
+        <w:t>Absolutely, yes. There has been a demand for custom leaderboards, though not a very high one. After some research we found two suitable pre-made solutions.</w:t>
+      </w:r>
+    </w:p>
+    <w:p>
+      <w:pPr>
+        <w:rPr>
+          <w:rFonts w:ascii="Garamond" w:hAnsi="Garamond"/>
+          <w:color w:val="auto"/>
+          <w:sz w:val="22"/>
+          <w:szCs w:val="22"/>
+        </w:rPr>
+      </w:pPr>
+      <w:r>
+        <w:rPr>
+          <w:rFonts w:ascii="Garamond" w:hAnsi="Garamond"/>
+          <w:color w:val="auto"/>
+          <w:sz w:val="22"/>
+          <w:szCs w:val="22"/>
+        </w:rPr>
+        <w:t xml:space="preserve">AirScoreboard: </w:t>
       </w:r>
       <w:hyperlink r:id="rId6" w:history="1">
         <w:r>
@@ -1086,27 +866,7 @@
           <w:sz w:val="22"/>
           <w:szCs w:val="22"/>
         </w:rPr>
-        <w:t xml:space="preserve">. Allows users to create </w:t>
-      </w:r>
-      <w:proofErr w:type="spellStart"/>
-      <w:r>
-        <w:rPr>
-          <w:rFonts w:ascii="Garamond" w:hAnsi="Garamond"/>
-          <w:color w:val="auto"/>
-          <w:sz w:val="22"/>
-          <w:szCs w:val="22"/>
-        </w:rPr>
-        <w:t>leaderboards</w:t>
-      </w:r>
-      <w:proofErr w:type="spellEnd"/>
-      <w:r>
-        <w:rPr>
-          <w:rFonts w:ascii="Garamond" w:hAnsi="Garamond"/>
-          <w:color w:val="auto"/>
-          <w:sz w:val="22"/>
-          <w:szCs w:val="22"/>
-        </w:rPr>
-        <w:t>, manage and share them to various social media sites. It has a few additional features like locations, languages, posters, and it has a way for ‘athletes’ to register themselves. A lot of these features are more than what is needed for the MATHEX scoreboard, and the iOS only limitation is a large barrier.</w:t>
+        <w:t>. Allows users to create leaderboards, manage and share them to various social media sites. It has a few additional features like locations, languages, posters, and it has a way for ‘athletes’ to register themselves. A lot of these features are more than what is needed for the MATHEX scoreboard, and the iOS only limitation is a large barrier.</w:t>
       </w:r>
     </w:p>
     <w:p>
@@ -1155,27 +915,7 @@
           <w:sz w:val="22"/>
           <w:szCs w:val="22"/>
         </w:rPr>
-        <w:t xml:space="preserve">This site offers a large variety of </w:t>
-      </w:r>
-      <w:proofErr w:type="spellStart"/>
-      <w:r>
-        <w:rPr>
-          <w:rFonts w:ascii="Garamond" w:hAnsi="Garamond"/>
-          <w:color w:val="auto"/>
-          <w:sz w:val="22"/>
-          <w:szCs w:val="22"/>
-        </w:rPr>
-        <w:t>leaderboards</w:t>
-      </w:r>
-      <w:proofErr w:type="spellEnd"/>
-      <w:r>
-        <w:rPr>
-          <w:rFonts w:ascii="Garamond" w:hAnsi="Garamond"/>
-          <w:color w:val="auto"/>
-          <w:sz w:val="22"/>
-          <w:szCs w:val="22"/>
-        </w:rPr>
-        <w:t>, and what appears to be a commercial standard. It appears to be visually polished and is available on web, mobile or on-screen (presumably one with smart capabilities). While this is a great solution, there are no metrics to measure its reliability or security, it is not clear on the site whether they are using another web hosting service or have their own. There is almost a significantly larger cost involved, at 14.99GPB (up to 100 teams) or 29.99GBP</w:t>
+        <w:t>This site offers a large variety of leaderboards, and what appears to be a commercial standard. It appears to be visually polished and is available on web, mobile or on-screen (presumably one with smart capabilities). While this is a great solution, there are no metrics to measure its reliability or security, it is not clear on the site whether they are using another web hosting service or have their own. There is almost a significantly larger cost involved, at 14.99GPB (up to 100 teams) or 29.99GBP</w:t>
       </w:r>
       <w:r>
         <w:rPr>
@@ -1366,8 +1106,6 @@
               </w:rPr>
               <w:t>Solution</w:t>
             </w:r>
-            <w:bookmarkStart w:id="0" w:name="_GoBack"/>
-            <w:bookmarkEnd w:id="0"/>
           </w:p>
         </w:tc>
         <w:tc>
@@ -1653,7 +1391,6 @@
                 <w:szCs w:val="22"/>
               </w:rPr>
             </w:pPr>
-            <w:proofErr w:type="spellStart"/>
             <w:r>
               <w:rPr>
                 <w:rFonts w:ascii="Garamond" w:hAnsi="Garamond"/>
@@ -1663,7 +1400,6 @@
               </w:rPr>
               <w:t>AirScoreboard</w:t>
             </w:r>
-            <w:proofErr w:type="spellEnd"/>
           </w:p>
         </w:tc>
         <w:tc>
@@ -1802,7 +1538,25 @@
                 <w:sz w:val="22"/>
                 <w:szCs w:val="22"/>
               </w:rPr>
-              <w:t>$27.65 (by cancelling after 1 month)</w:t>
+              <w:t>$27.65 (</w:t>
+            </w:r>
+            <w:r>
+              <w:rPr>
+                <w:rFonts w:ascii="Garamond" w:hAnsi="Garamond"/>
+                <w:color w:val="auto"/>
+                <w:sz w:val="22"/>
+                <w:szCs w:val="22"/>
+              </w:rPr>
+              <w:t xml:space="preserve">yearly, </w:t>
+            </w:r>
+            <w:r>
+              <w:rPr>
+                <w:rFonts w:ascii="Garamond" w:hAnsi="Garamond"/>
+                <w:color w:val="auto"/>
+                <w:sz w:val="22"/>
+                <w:szCs w:val="22"/>
+              </w:rPr>
+              <w:t>by cancelling after 1 month)</w:t>
             </w:r>
           </w:p>
         </w:tc>
@@ -1825,6 +1579,175 @@
           <w:szCs w:val="22"/>
         </w:rPr>
         <w:t>*Currency converted to NZD 25/05/17 – this does not include conversion charges.</w:t>
+      </w:r>
+    </w:p>
+    <w:p>
+      <w:pPr>
+        <w:rPr>
+          <w:rFonts w:ascii="Garamond" w:hAnsi="Garamond"/>
+          <w:b/>
+          <w:color w:val="auto"/>
+          <w:sz w:val="22"/>
+          <w:szCs w:val="22"/>
+        </w:rPr>
+      </w:pPr>
+    </w:p>
+    <w:p>
+      <w:pPr>
+        <w:rPr>
+          <w:rFonts w:ascii="Garamond" w:hAnsi="Garamond"/>
+          <w:b/>
+          <w:color w:val="auto"/>
+          <w:sz w:val="22"/>
+          <w:szCs w:val="22"/>
+        </w:rPr>
+      </w:pPr>
+    </w:p>
+    <w:p>
+      <w:pPr>
+        <w:rPr>
+          <w:rFonts w:ascii="Garamond" w:hAnsi="Garamond"/>
+          <w:b/>
+          <w:color w:val="auto"/>
+          <w:sz w:val="22"/>
+          <w:szCs w:val="22"/>
+        </w:rPr>
+      </w:pPr>
+      <w:bookmarkStart w:id="0" w:name="_GoBack"/>
+      <w:bookmarkEnd w:id="0"/>
+      <w:r>
+        <w:rPr>
+          <w:rFonts w:ascii="Garamond" w:hAnsi="Garamond"/>
+          <w:b/>
+          <w:color w:val="auto"/>
+          <w:sz w:val="22"/>
+          <w:szCs w:val="22"/>
+        </w:rPr>
+        <w:lastRenderedPageBreak/>
+        <w:t>So, what is the best choice?</w:t>
+      </w:r>
+    </w:p>
+    <w:p>
+      <w:pPr>
+        <w:rPr>
+          <w:rFonts w:ascii="Garamond" w:hAnsi="Garamond"/>
+          <w:color w:val="auto"/>
+          <w:sz w:val="22"/>
+          <w:szCs w:val="22"/>
+        </w:rPr>
+      </w:pPr>
+      <w:r>
+        <w:rPr>
+          <w:rFonts w:ascii="Garamond" w:hAnsi="Garamond"/>
+          <w:color w:val="auto"/>
+          <w:sz w:val="22"/>
+          <w:szCs w:val="22"/>
+        </w:rPr>
+        <w:t xml:space="preserve">The most feasible choice here is Solution 1 – a simple set of static web pages hosted on Amazon S3. Not only is this a cost effective solution, that allows AUT to be branded alongside the AMA to encourage learning in New Zealand, it is highly achievable. </w:t>
+      </w:r>
+    </w:p>
+    <w:p>
+      <w:pPr>
+        <w:rPr>
+          <w:rFonts w:ascii="Garamond" w:hAnsi="Garamond"/>
+          <w:color w:val="auto"/>
+          <w:sz w:val="22"/>
+          <w:szCs w:val="22"/>
+        </w:rPr>
+      </w:pPr>
+      <w:r>
+        <w:rPr>
+          <w:rFonts w:ascii="Garamond" w:hAnsi="Garamond"/>
+          <w:color w:val="auto"/>
+          <w:sz w:val="22"/>
+          <w:szCs w:val="22"/>
+        </w:rPr>
+        <w:t xml:space="preserve">A simple site will not take an extended period to get up and running and ready for testing. This is ideal to ensure that the client gets to see an early prototype and have input on design decisions. The prototype will have plenty of time to be user-tested and presented to stakeholders part of the AMA. </w:t>
+      </w:r>
+    </w:p>
+    <w:p>
+      <w:pPr>
+        <w:rPr>
+          <w:rFonts w:ascii="Garamond" w:hAnsi="Garamond"/>
+          <w:color w:val="auto"/>
+          <w:sz w:val="22"/>
+          <w:szCs w:val="22"/>
+        </w:rPr>
+      </w:pPr>
+      <w:r>
+        <w:rPr>
+          <w:rFonts w:ascii="Garamond" w:hAnsi="Garamond"/>
+          <w:color w:val="auto"/>
+          <w:sz w:val="22"/>
+          <w:szCs w:val="22"/>
+        </w:rPr>
+        <w:t>It will also be very easy to build upon a simple site, to a full application in future, as the design decisions will have</w:t>
+      </w:r>
+      <w:r>
+        <w:rPr>
+          <w:rFonts w:ascii="Garamond" w:hAnsi="Garamond"/>
+          <w:color w:val="auto"/>
+          <w:sz w:val="22"/>
+          <w:szCs w:val="22"/>
+        </w:rPr>
+        <w:t xml:space="preserve"> already been made.</w:t>
+      </w:r>
+    </w:p>
+    <w:p>
+      <w:pPr>
+        <w:rPr>
+          <w:rFonts w:ascii="Garamond" w:hAnsi="Garamond"/>
+          <w:color w:val="auto"/>
+          <w:sz w:val="22"/>
+          <w:szCs w:val="22"/>
+        </w:rPr>
+      </w:pPr>
+      <w:r>
+        <w:rPr>
+          <w:rFonts w:ascii="Garamond" w:hAnsi="Garamond"/>
+          <w:color w:val="auto"/>
+          <w:sz w:val="22"/>
+          <w:szCs w:val="22"/>
+        </w:rPr>
+        <w:t xml:space="preserve">Next up is between Rise and Solution 2. Both are supplying the same kind of functionality. However, Rise robs our group of the opportunity to develop anything, which we’re very keen to do. Solution 2, the Java application, will take some time to build, and may not have much time for testing. It is likely the prototype will be very basic and lacking a few features. </w:t>
+      </w:r>
+    </w:p>
+    <w:p>
+      <w:pPr>
+        <w:rPr>
+          <w:rFonts w:ascii="Garamond" w:hAnsi="Garamond"/>
+          <w:color w:val="auto"/>
+          <w:sz w:val="22"/>
+          <w:szCs w:val="22"/>
+        </w:rPr>
+      </w:pPr>
+      <w:r>
+        <w:rPr>
+          <w:rFonts w:ascii="Garamond" w:hAnsi="Garamond"/>
+          <w:color w:val="auto"/>
+          <w:sz w:val="22"/>
+          <w:szCs w:val="22"/>
+        </w:rPr>
+        <w:t>Solution 2 will be ideal to explore after the prototype of Solution 1 has been fully tested, it is unlikely that this will be undertaken by our group, unless outside of the Research and Development paper – the source code will always be available for anybody to build upon should they wish to.</w:t>
+      </w:r>
+    </w:p>
+    <w:p>
+      <w:pPr>
+        <w:rPr>
+          <w:rFonts w:ascii="Garamond" w:hAnsi="Garamond"/>
+          <w:color w:val="auto"/>
+          <w:sz w:val="22"/>
+          <w:szCs w:val="22"/>
+        </w:rPr>
+      </w:pPr>
+      <w:r>
+        <w:rPr>
+          <w:rFonts w:ascii="Garamond" w:hAnsi="Garamond"/>
+          <w:color w:val="auto"/>
+          <w:sz w:val="22"/>
+          <w:szCs w:val="22"/>
+        </w:rPr>
+        <w:t>Lastly, AirScoreboard is barely worth mentioning. It has a lot of ‘fun’ features, that are not necessary for commissioned system, and it being a paid app exclusive to iOS really puts limitations on it. The judges would each need to have an iOS device to log scores, which is a bit ridiculous.</w:t>
       </w:r>
     </w:p>
     <w:sectPr>

</xml_diff>

<commit_message>
Added the versioning into the document
</commit_message>
<xml_diff>
--- a/Feasibility Study/Cloud-based solutions.docx
+++ b/Feasibility Study/Cloud-based solutions.docx
@@ -2,6 +2,459 @@
 <file path=word/document.xml><?xml version="1.0" encoding="utf-8"?>
 <w:document xmlns:wpc="http://schemas.microsoft.com/office/word/2010/wordprocessingCanvas" xmlns:cx="http://schemas.microsoft.com/office/drawing/2014/chartex" xmlns:cx1="http://schemas.microsoft.com/office/drawing/2015/9/8/chartex" xmlns:cx2="http://schemas.microsoft.com/office/drawing/2015/10/21/chartex" xmlns:cx3="http://schemas.microsoft.com/office/drawing/2016/5/9/chartex" xmlns:cx4="http://schemas.microsoft.com/office/drawing/2016/5/10/chartex" xmlns:cx5="http://schemas.microsoft.com/office/drawing/2016/5/11/chartex" xmlns:mc="http://schemas.openxmlformats.org/markup-compatibility/2006" xmlns:o="urn:schemas-microsoft-com:office:office" xmlns:r="http://schemas.openxmlformats.org/officeDocument/2006/relationships" xmlns:m="http://schemas.openxmlformats.org/officeDocument/2006/math" xmlns:v="urn:schemas-microsoft-com:vml" xmlns:wp14="http://schemas.microsoft.com/office/word/2010/wordprocessingDrawing" xmlns:wp="http://schemas.openxmlformats.org/drawingml/2006/wordprocessingDrawing" xmlns:w10="urn:schemas-microsoft-com:office:word" xmlns:w="http://schemas.openxmlformats.org/wordprocessingml/2006/main" xmlns:w14="http://schemas.microsoft.com/office/word/2010/wordml" xmlns:w15="http://schemas.microsoft.com/office/word/2012/wordml" xmlns:w16se="http://schemas.microsoft.com/office/word/2015/wordml/symex" xmlns:wpg="http://schemas.microsoft.com/office/word/2010/wordprocessingGroup" xmlns:wpi="http://schemas.microsoft.com/office/word/2010/wordprocessingInk" xmlns:wne="http://schemas.microsoft.com/office/word/2006/wordml" xmlns:wps="http://schemas.microsoft.com/office/word/2010/wordprocessingShape" mc:Ignorable="w14 w15 w16se wp14">
   <w:body>
+    <w:tbl>
+      <w:tblPr>
+        <w:tblStyle w:val="TableGrid"/>
+        <w:tblW w:w="0" w:type="auto"/>
+        <w:tblLook w:val="04A0" w:firstRow="1" w:lastRow="0" w:firstColumn="1" w:lastColumn="0" w:noHBand="0" w:noVBand="1"/>
+      </w:tblPr>
+      <w:tblGrid>
+        <w:gridCol w:w="3116"/>
+        <w:gridCol w:w="3117"/>
+        <w:gridCol w:w="3117"/>
+      </w:tblGrid>
+      <w:tr>
+        <w:tc>
+          <w:tcPr>
+            <w:tcW w:w="3116" w:type="dxa"/>
+          </w:tcPr>
+          <w:p>
+            <w:pPr>
+              <w:spacing w:after="0" w:line="276" w:lineRule="auto"/>
+              <w:rPr>
+                <w:rFonts w:ascii="Garamond" w:eastAsia="Times New Roman" w:hAnsi="Garamond" w:cs="Calibri"/>
+                <w:color w:val="auto"/>
+                <w:sz w:val="22"/>
+                <w:szCs w:val="22"/>
+                <w:lang w:eastAsia="en-NZ"/>
+              </w:rPr>
+            </w:pPr>
+            <w:r>
+              <w:rPr>
+                <w:rFonts w:ascii="Garamond" w:eastAsia="Times New Roman" w:hAnsi="Garamond" w:cs="Calibri"/>
+                <w:color w:val="auto"/>
+                <w:sz w:val="22"/>
+                <w:szCs w:val="22"/>
+                <w:lang w:eastAsia="en-NZ"/>
+              </w:rPr>
+              <w:t>Version</w:t>
+            </w:r>
+          </w:p>
+        </w:tc>
+        <w:tc>
+          <w:tcPr>
+            <w:tcW w:w="3117" w:type="dxa"/>
+          </w:tcPr>
+          <w:p>
+            <w:pPr>
+              <w:spacing w:after="0" w:line="276" w:lineRule="auto"/>
+              <w:rPr>
+                <w:rFonts w:ascii="Garamond" w:eastAsia="Times New Roman" w:hAnsi="Garamond" w:cs="Calibri"/>
+                <w:color w:val="auto"/>
+                <w:sz w:val="22"/>
+                <w:szCs w:val="22"/>
+                <w:lang w:eastAsia="en-NZ"/>
+              </w:rPr>
+            </w:pPr>
+            <w:r>
+              <w:rPr>
+                <w:rFonts w:ascii="Garamond" w:eastAsia="Times New Roman" w:hAnsi="Garamond" w:cs="Calibri"/>
+                <w:color w:val="auto"/>
+                <w:sz w:val="22"/>
+                <w:szCs w:val="22"/>
+                <w:lang w:eastAsia="en-NZ"/>
+              </w:rPr>
+              <w:t>Author</w:t>
+            </w:r>
+          </w:p>
+        </w:tc>
+        <w:tc>
+          <w:tcPr>
+            <w:tcW w:w="3117" w:type="dxa"/>
+          </w:tcPr>
+          <w:p>
+            <w:pPr>
+              <w:spacing w:after="0" w:line="276" w:lineRule="auto"/>
+              <w:rPr>
+                <w:rFonts w:ascii="Garamond" w:eastAsia="Times New Roman" w:hAnsi="Garamond" w:cs="Calibri"/>
+                <w:color w:val="auto"/>
+                <w:sz w:val="22"/>
+                <w:szCs w:val="22"/>
+                <w:lang w:eastAsia="en-NZ"/>
+              </w:rPr>
+            </w:pPr>
+            <w:r>
+              <w:rPr>
+                <w:rFonts w:ascii="Garamond" w:eastAsia="Times New Roman" w:hAnsi="Garamond" w:cs="Calibri"/>
+                <w:color w:val="auto"/>
+                <w:sz w:val="22"/>
+                <w:szCs w:val="22"/>
+                <w:lang w:eastAsia="en-NZ"/>
+              </w:rPr>
+              <w:t>Comment</w:t>
+            </w:r>
+          </w:p>
+        </w:tc>
+      </w:tr>
+      <w:tr>
+        <w:tc>
+          <w:tcPr>
+            <w:tcW w:w="3116" w:type="dxa"/>
+          </w:tcPr>
+          <w:p>
+            <w:pPr>
+              <w:spacing w:after="0" w:line="276" w:lineRule="auto"/>
+              <w:rPr>
+                <w:rFonts w:ascii="Garamond" w:eastAsia="Times New Roman" w:hAnsi="Garamond" w:cs="Calibri"/>
+                <w:color w:val="auto"/>
+                <w:sz w:val="22"/>
+                <w:szCs w:val="22"/>
+                <w:lang w:eastAsia="en-NZ"/>
+              </w:rPr>
+            </w:pPr>
+            <w:r>
+              <w:rPr>
+                <w:rFonts w:ascii="Garamond" w:eastAsia="Times New Roman" w:hAnsi="Garamond" w:cs="Calibri"/>
+                <w:color w:val="auto"/>
+                <w:sz w:val="22"/>
+                <w:szCs w:val="22"/>
+                <w:lang w:eastAsia="en-NZ"/>
+              </w:rPr>
+              <w:t>0.1</w:t>
+            </w:r>
+          </w:p>
+        </w:tc>
+        <w:tc>
+          <w:tcPr>
+            <w:tcW w:w="3117" w:type="dxa"/>
+          </w:tcPr>
+          <w:p>
+            <w:pPr>
+              <w:spacing w:after="0" w:line="276" w:lineRule="auto"/>
+              <w:rPr>
+                <w:rFonts w:ascii="Garamond" w:eastAsia="Times New Roman" w:hAnsi="Garamond" w:cs="Calibri"/>
+                <w:color w:val="auto"/>
+                <w:sz w:val="22"/>
+                <w:szCs w:val="22"/>
+                <w:lang w:eastAsia="en-NZ"/>
+              </w:rPr>
+            </w:pPr>
+            <w:r>
+              <w:rPr>
+                <w:rFonts w:ascii="Garamond" w:eastAsia="Times New Roman" w:hAnsi="Garamond" w:cs="Calibri"/>
+                <w:color w:val="auto"/>
+                <w:sz w:val="22"/>
+                <w:szCs w:val="22"/>
+                <w:lang w:eastAsia="en-NZ"/>
+              </w:rPr>
+              <w:t>Hayley-Belle</w:t>
+            </w:r>
+          </w:p>
+        </w:tc>
+        <w:tc>
+          <w:tcPr>
+            <w:tcW w:w="3117" w:type="dxa"/>
+          </w:tcPr>
+          <w:p>
+            <w:pPr>
+              <w:spacing w:after="0" w:line="276" w:lineRule="auto"/>
+              <w:rPr>
+                <w:rFonts w:ascii="Garamond" w:eastAsia="Times New Roman" w:hAnsi="Garamond" w:cs="Calibri"/>
+                <w:color w:val="auto"/>
+                <w:sz w:val="22"/>
+                <w:szCs w:val="22"/>
+                <w:lang w:eastAsia="en-NZ"/>
+              </w:rPr>
+            </w:pPr>
+            <w:r>
+              <w:rPr>
+                <w:rFonts w:ascii="Garamond" w:eastAsia="Times New Roman" w:hAnsi="Garamond" w:cs="Calibri"/>
+                <w:color w:val="auto"/>
+                <w:sz w:val="22"/>
+                <w:szCs w:val="22"/>
+                <w:lang w:eastAsia="en-NZ"/>
+              </w:rPr>
+              <w:t>Created and added researched solutions, web-hosting, why amazon and why cloudflare.</w:t>
+            </w:r>
+          </w:p>
+        </w:tc>
+      </w:tr>
+      <w:tr>
+        <w:tc>
+          <w:tcPr>
+            <w:tcW w:w="3116" w:type="dxa"/>
+          </w:tcPr>
+          <w:p>
+            <w:pPr>
+              <w:spacing w:after="0" w:line="276" w:lineRule="auto"/>
+              <w:rPr>
+                <w:rFonts w:ascii="Garamond" w:eastAsia="Times New Roman" w:hAnsi="Garamond" w:cs="Calibri"/>
+                <w:color w:val="auto"/>
+                <w:sz w:val="22"/>
+                <w:szCs w:val="22"/>
+                <w:lang w:eastAsia="en-NZ"/>
+              </w:rPr>
+            </w:pPr>
+            <w:r>
+              <w:rPr>
+                <w:rFonts w:ascii="Garamond" w:eastAsia="Times New Roman" w:hAnsi="Garamond" w:cs="Calibri"/>
+                <w:color w:val="auto"/>
+                <w:sz w:val="22"/>
+                <w:szCs w:val="22"/>
+                <w:lang w:eastAsia="en-NZ"/>
+              </w:rPr>
+              <w:t>0.2</w:t>
+            </w:r>
+          </w:p>
+        </w:tc>
+        <w:tc>
+          <w:tcPr>
+            <w:tcW w:w="3117" w:type="dxa"/>
+          </w:tcPr>
+          <w:p>
+            <w:pPr>
+              <w:spacing w:after="0" w:line="276" w:lineRule="auto"/>
+              <w:rPr>
+                <w:rFonts w:ascii="Garamond" w:eastAsia="Times New Roman" w:hAnsi="Garamond" w:cs="Calibri"/>
+                <w:color w:val="auto"/>
+                <w:sz w:val="22"/>
+                <w:szCs w:val="22"/>
+                <w:lang w:eastAsia="en-NZ"/>
+              </w:rPr>
+            </w:pPr>
+            <w:r>
+              <w:rPr>
+                <w:rFonts w:ascii="Garamond" w:eastAsia="Times New Roman" w:hAnsi="Garamond" w:cs="Calibri"/>
+                <w:color w:val="auto"/>
+                <w:sz w:val="22"/>
+                <w:szCs w:val="22"/>
+                <w:lang w:eastAsia="en-NZ"/>
+              </w:rPr>
+              <w:t>Hayley-Belle</w:t>
+            </w:r>
+          </w:p>
+        </w:tc>
+        <w:tc>
+          <w:tcPr>
+            <w:tcW w:w="3117" w:type="dxa"/>
+          </w:tcPr>
+          <w:p>
+            <w:pPr>
+              <w:spacing w:after="0" w:line="276" w:lineRule="auto"/>
+              <w:rPr>
+                <w:rFonts w:ascii="Garamond" w:eastAsia="Times New Roman" w:hAnsi="Garamond" w:cs="Calibri"/>
+                <w:color w:val="auto"/>
+                <w:sz w:val="22"/>
+                <w:szCs w:val="22"/>
+                <w:lang w:eastAsia="en-NZ"/>
+              </w:rPr>
+            </w:pPr>
+            <w:r>
+              <w:rPr>
+                <w:rFonts w:ascii="Garamond" w:eastAsia="Times New Roman" w:hAnsi="Garamond" w:cs="Calibri"/>
+                <w:color w:val="auto"/>
+                <w:sz w:val="22"/>
+                <w:szCs w:val="22"/>
+                <w:lang w:eastAsia="en-NZ"/>
+              </w:rPr>
+              <w:t>Added the already developed solutions and cost estimates, + various edits.</w:t>
+            </w:r>
+          </w:p>
+        </w:tc>
+      </w:tr>
+      <w:tr>
+        <w:tc>
+          <w:tcPr>
+            <w:tcW w:w="3116" w:type="dxa"/>
+          </w:tcPr>
+          <w:p>
+            <w:pPr>
+              <w:spacing w:after="0" w:line="276" w:lineRule="auto"/>
+              <w:rPr>
+                <w:rFonts w:ascii="Garamond" w:eastAsia="Times New Roman" w:hAnsi="Garamond" w:cs="Calibri"/>
+                <w:color w:val="auto"/>
+                <w:sz w:val="22"/>
+                <w:szCs w:val="22"/>
+                <w:lang w:eastAsia="en-NZ"/>
+              </w:rPr>
+            </w:pPr>
+            <w:r>
+              <w:rPr>
+                <w:rFonts w:ascii="Garamond" w:eastAsia="Times New Roman" w:hAnsi="Garamond" w:cs="Calibri"/>
+                <w:color w:val="auto"/>
+                <w:sz w:val="22"/>
+                <w:szCs w:val="22"/>
+                <w:lang w:eastAsia="en-NZ"/>
+              </w:rPr>
+              <w:t>0.3</w:t>
+            </w:r>
+          </w:p>
+        </w:tc>
+        <w:tc>
+          <w:tcPr>
+            <w:tcW w:w="3117" w:type="dxa"/>
+          </w:tcPr>
+          <w:p>
+            <w:pPr>
+              <w:spacing w:after="0" w:line="276" w:lineRule="auto"/>
+              <w:rPr>
+                <w:rFonts w:ascii="Garamond" w:eastAsia="Times New Roman" w:hAnsi="Garamond" w:cs="Calibri"/>
+                <w:color w:val="auto"/>
+                <w:sz w:val="22"/>
+                <w:szCs w:val="22"/>
+                <w:lang w:eastAsia="en-NZ"/>
+              </w:rPr>
+            </w:pPr>
+            <w:r>
+              <w:rPr>
+                <w:rFonts w:ascii="Garamond" w:eastAsia="Times New Roman" w:hAnsi="Garamond" w:cs="Calibri"/>
+                <w:color w:val="auto"/>
+                <w:sz w:val="22"/>
+                <w:szCs w:val="22"/>
+                <w:lang w:eastAsia="en-NZ"/>
+              </w:rPr>
+              <w:t>Hayley-Belle</w:t>
+            </w:r>
+          </w:p>
+        </w:tc>
+        <w:tc>
+          <w:tcPr>
+            <w:tcW w:w="3117" w:type="dxa"/>
+          </w:tcPr>
+          <w:p>
+            <w:pPr>
+              <w:spacing w:after="0" w:line="276" w:lineRule="auto"/>
+              <w:rPr>
+                <w:rFonts w:ascii="Garamond" w:eastAsia="Times New Roman" w:hAnsi="Garamond" w:cs="Calibri"/>
+                <w:color w:val="auto"/>
+                <w:sz w:val="22"/>
+                <w:szCs w:val="22"/>
+                <w:lang w:eastAsia="en-NZ"/>
+              </w:rPr>
+            </w:pPr>
+            <w:r>
+              <w:rPr>
+                <w:rFonts w:ascii="Garamond" w:eastAsia="Times New Roman" w:hAnsi="Garamond" w:cs="Calibri"/>
+                <w:color w:val="auto"/>
+                <w:sz w:val="22"/>
+                <w:szCs w:val="22"/>
+                <w:lang w:eastAsia="en-NZ"/>
+              </w:rPr>
+              <w:t>Added “what is the best choice”.</w:t>
+            </w:r>
+          </w:p>
+        </w:tc>
+      </w:tr>
+      <w:tr>
+        <w:tc>
+          <w:tcPr>
+            <w:tcW w:w="3116" w:type="dxa"/>
+          </w:tcPr>
+          <w:p>
+            <w:pPr>
+              <w:spacing w:after="0" w:line="276" w:lineRule="auto"/>
+              <w:rPr>
+                <w:rFonts w:ascii="Garamond" w:eastAsia="Times New Roman" w:hAnsi="Garamond" w:cs="Calibri"/>
+                <w:color w:val="auto"/>
+                <w:sz w:val="22"/>
+                <w:szCs w:val="22"/>
+                <w:lang w:eastAsia="en-NZ"/>
+              </w:rPr>
+            </w:pPr>
+            <w:r>
+              <w:rPr>
+                <w:rFonts w:ascii="Garamond" w:eastAsia="Times New Roman" w:hAnsi="Garamond" w:cs="Calibri"/>
+                <w:color w:val="auto"/>
+                <w:sz w:val="22"/>
+                <w:szCs w:val="22"/>
+                <w:lang w:eastAsia="en-NZ"/>
+              </w:rPr>
+              <w:t>0.4</w:t>
+            </w:r>
+          </w:p>
+        </w:tc>
+        <w:tc>
+          <w:tcPr>
+            <w:tcW w:w="3117" w:type="dxa"/>
+          </w:tcPr>
+          <w:p>
+            <w:pPr>
+              <w:spacing w:after="0" w:line="276" w:lineRule="auto"/>
+              <w:rPr>
+                <w:rFonts w:ascii="Garamond" w:eastAsia="Times New Roman" w:hAnsi="Garamond" w:cs="Calibri"/>
+                <w:color w:val="auto"/>
+                <w:sz w:val="22"/>
+                <w:szCs w:val="22"/>
+                <w:lang w:eastAsia="en-NZ"/>
+              </w:rPr>
+            </w:pPr>
+            <w:r>
+              <w:rPr>
+                <w:rFonts w:ascii="Garamond" w:eastAsia="Times New Roman" w:hAnsi="Garamond" w:cs="Calibri"/>
+                <w:color w:val="auto"/>
+                <w:sz w:val="22"/>
+                <w:szCs w:val="22"/>
+                <w:lang w:eastAsia="en-NZ"/>
+              </w:rPr>
+              <w:t>Hayley-Belle</w:t>
+            </w:r>
+          </w:p>
+        </w:tc>
+        <w:tc>
+          <w:tcPr>
+            <w:tcW w:w="3117" w:type="dxa"/>
+          </w:tcPr>
+          <w:p>
+            <w:pPr>
+              <w:spacing w:after="0" w:line="276" w:lineRule="auto"/>
+              <w:rPr>
+                <w:rFonts w:ascii="Garamond" w:eastAsia="Times New Roman" w:hAnsi="Garamond" w:cs="Calibri"/>
+                <w:color w:val="auto"/>
+                <w:sz w:val="22"/>
+                <w:szCs w:val="22"/>
+                <w:lang w:eastAsia="en-NZ"/>
+              </w:rPr>
+            </w:pPr>
+            <w:r>
+              <w:rPr>
+                <w:rFonts w:ascii="Garamond" w:eastAsia="Times New Roman" w:hAnsi="Garamond" w:cs="Calibri"/>
+                <w:color w:val="auto"/>
+                <w:sz w:val="22"/>
+                <w:szCs w:val="22"/>
+                <w:lang w:eastAsia="en-NZ"/>
+              </w:rPr>
+              <w:t>Added the versioning I should have done before.</w:t>
+            </w:r>
+            <w:bookmarkStart w:id="0" w:name="_GoBack"/>
+            <w:bookmarkEnd w:id="0"/>
+          </w:p>
+        </w:tc>
+      </w:tr>
+    </w:tbl>
+    <w:p>
+      <w:pPr>
+        <w:spacing w:after="0" w:line="276" w:lineRule="auto"/>
+        <w:rPr>
+          <w:rFonts w:ascii="Garamond" w:eastAsia="Times New Roman" w:hAnsi="Garamond" w:cs="Calibri"/>
+          <w:color w:val="auto"/>
+          <w:sz w:val="22"/>
+          <w:szCs w:val="22"/>
+          <w:lang w:eastAsia="en-NZ"/>
+        </w:rPr>
+      </w:pPr>
+    </w:p>
+    <w:p>
+      <w:pPr>
+        <w:spacing w:after="0" w:line="276" w:lineRule="auto"/>
+        <w:rPr>
+          <w:rFonts w:ascii="Garamond" w:eastAsia="Times New Roman" w:hAnsi="Garamond" w:cs="Calibri"/>
+          <w:color w:val="auto"/>
+          <w:sz w:val="22"/>
+          <w:szCs w:val="22"/>
+          <w:lang w:eastAsia="en-NZ"/>
+        </w:rPr>
+      </w:pPr>
+    </w:p>
     <w:p>
       <w:pPr>
         <w:spacing w:after="0" w:line="276" w:lineRule="auto"/>
@@ -450,6 +903,7 @@
           <w:sz w:val="22"/>
           <w:szCs w:val="22"/>
         </w:rPr>
+        <w:lastRenderedPageBreak/>
         <w:t>A web application is stored with the web host, and set up with a domain so that users can access the system. From there the web host handles all the data, requests and runs the software as it was designed. This solution is reliable, easily accessible and low-maintenance.</w:t>
       </w:r>
     </w:p>
@@ -528,206 +982,197 @@
           <w:sz w:val="22"/>
           <w:szCs w:val="22"/>
         </w:rPr>
+        <w:t xml:space="preserve">S3 stands for Simple Storage Service. It provides an object storage to host cloud-based applications, websites, repositories and much more.  It is designed to be fully scalable, boasts durability, a 99.99% uptime, easy to manage and fully integrated with a wide range of Amazon’s other web services. </w:t>
+      </w:r>
+    </w:p>
+    <w:p>
+      <w:pPr>
+        <w:rPr>
+          <w:rFonts w:ascii="Garamond" w:hAnsi="Garamond"/>
+          <w:color w:val="auto"/>
+          <w:sz w:val="22"/>
+          <w:szCs w:val="22"/>
+        </w:rPr>
+      </w:pPr>
+      <w:r>
+        <w:rPr>
+          <w:rFonts w:ascii="Garamond" w:hAnsi="Garamond"/>
+          <w:color w:val="auto"/>
+          <w:sz w:val="22"/>
+          <w:szCs w:val="22"/>
+        </w:rPr>
+        <w:t xml:space="preserve">EC2 provides a very similar service, but acts as a remote computer that can run software. </w:t>
+      </w:r>
+      <w:r>
+        <w:rPr>
+          <w:rFonts w:ascii="Garamond" w:hAnsi="Garamond"/>
+          <w:color w:val="auto"/>
+          <w:sz w:val="22"/>
+          <w:szCs w:val="22"/>
+        </w:rPr>
+        <w:t>EC2 is geared towards running applications, so the processing happens on Amazon’s side, rather than the user’s internet connection.</w:t>
+      </w:r>
+    </w:p>
+    <w:p>
+      <w:pPr>
+        <w:rPr>
+          <w:rFonts w:ascii="Garamond" w:hAnsi="Garamond"/>
+          <w:color w:val="auto"/>
+          <w:sz w:val="22"/>
+          <w:szCs w:val="22"/>
+        </w:rPr>
+      </w:pPr>
+      <w:r>
+        <w:rPr>
+          <w:rFonts w:ascii="Garamond" w:hAnsi="Garamond"/>
+          <w:color w:val="auto"/>
+          <w:sz w:val="22"/>
+          <w:szCs w:val="22"/>
+        </w:rPr>
+        <w:t xml:space="preserve">RDS is Amazon’s leading relational database system, it is a simple way to implement a database into an existing Amazon service and utilise it. </w:t>
+      </w:r>
+      <w:r>
+        <w:rPr>
+          <w:rFonts w:ascii="Garamond" w:hAnsi="Garamond"/>
+          <w:color w:val="auto"/>
+          <w:sz w:val="22"/>
+          <w:szCs w:val="22"/>
+        </w:rPr>
+        <w:t>A small database is free!</w:t>
+      </w:r>
+    </w:p>
+    <w:p>
+      <w:pPr>
+        <w:rPr>
+          <w:rFonts w:ascii="Garamond" w:hAnsi="Garamond"/>
+          <w:color w:val="auto"/>
+          <w:sz w:val="22"/>
+          <w:szCs w:val="22"/>
+        </w:rPr>
+      </w:pPr>
+      <w:r>
+        <w:rPr>
+          <w:rFonts w:ascii="Garamond" w:hAnsi="Garamond"/>
+          <w:color w:val="auto"/>
+          <w:sz w:val="22"/>
+          <w:szCs w:val="22"/>
+        </w:rPr>
+        <w:t>Amazon’s web services are unique because they are distributed worldwide, so users around the globe are able to access sites with improved latency. They are also unique due to their dynamic scaling – as soon as more storage or processing power is used, that is what you are charged for. Rather than most web-hosting services, which require you purchase the amount you need, and if you need more you must buy a set amount, and if you don’t use it all, well that’s just too bad because you’ve already paid for it.</w:t>
+      </w:r>
+    </w:p>
+    <w:p>
+      <w:pPr>
+        <w:rPr>
+          <w:rFonts w:ascii="Garamond" w:hAnsi="Garamond"/>
+          <w:color w:val="auto"/>
+          <w:sz w:val="22"/>
+          <w:szCs w:val="22"/>
+        </w:rPr>
+      </w:pPr>
+      <w:r>
+        <w:rPr>
+          <w:rFonts w:ascii="Garamond" w:hAnsi="Garamond"/>
+          <w:color w:val="auto"/>
+          <w:sz w:val="22"/>
+          <w:szCs w:val="22"/>
+        </w:rPr>
+        <w:t>All this information and more can be located at https://aws.amazon.com/</w:t>
+      </w:r>
+    </w:p>
+    <w:p>
+      <w:pPr>
+        <w:rPr>
+          <w:rFonts w:ascii="Garamond" w:hAnsi="Garamond"/>
+          <w:b/>
+          <w:color w:val="auto"/>
+          <w:sz w:val="22"/>
+          <w:szCs w:val="22"/>
+        </w:rPr>
+      </w:pPr>
+      <w:r>
+        <w:rPr>
+          <w:rFonts w:ascii="Garamond" w:hAnsi="Garamond"/>
+          <w:b/>
+          <w:color w:val="auto"/>
+          <w:sz w:val="22"/>
+          <w:szCs w:val="22"/>
+        </w:rPr>
+        <w:t>Why Cloudflare?</w:t>
+      </w:r>
+    </w:p>
+    <w:p>
+      <w:pPr>
+        <w:rPr>
+          <w:rFonts w:ascii="Garamond" w:hAnsi="Garamond"/>
+          <w:color w:val="auto"/>
+          <w:sz w:val="22"/>
+          <w:szCs w:val="22"/>
+        </w:rPr>
+      </w:pPr>
+      <w:r>
+        <w:rPr>
+          <w:rFonts w:ascii="Garamond" w:hAnsi="Garamond"/>
+          <w:color w:val="auto"/>
+          <w:sz w:val="22"/>
+          <w:szCs w:val="22"/>
+        </w:rPr>
+        <w:t>Cloudflare is like a virtual router for websites. It is a proxy server that filters malicious visitors, saves bandwidth and accelerates user connection to the website.</w:t>
+      </w:r>
+      <w:r>
+        <w:rPr>
+          <w:rFonts w:ascii="Garamond" w:hAnsi="Garamond"/>
+          <w:color w:val="auto"/>
+          <w:sz w:val="22"/>
+          <w:szCs w:val="22"/>
+        </w:rPr>
+        <w:t xml:space="preserve"> Best of all, for a small website with low needs, Cloudflare is totally free!</w:t>
+      </w:r>
+    </w:p>
+    <w:p>
+      <w:pPr>
+        <w:rPr>
+          <w:rFonts w:ascii="Garamond" w:hAnsi="Garamond"/>
+          <w:color w:val="auto"/>
+          <w:sz w:val="22"/>
+          <w:szCs w:val="22"/>
+        </w:rPr>
+      </w:pPr>
+      <w:r>
+        <w:rPr>
+          <w:rFonts w:ascii="Garamond" w:hAnsi="Garamond"/>
+          <w:color w:val="auto"/>
+          <w:sz w:val="22"/>
+          <w:szCs w:val="22"/>
+        </w:rPr>
+        <w:t xml:space="preserve">Cloudflare increases the speed of a user’s connection by routing based on the user’s location, connecting them to the nearest datacentre in their location. </w:t>
+      </w:r>
+      <w:r>
+        <w:rPr>
+          <w:rFonts w:ascii="Garamond" w:hAnsi="Garamond"/>
+          <w:color w:val="auto"/>
+          <w:sz w:val="22"/>
+          <w:szCs w:val="22"/>
+        </w:rPr>
+        <w:t>Cloudflare also caches data on your website (temporary storage) so that when a user is loading up a page with the same images and code scripts, the data is all waiting in Cloudflare, rather than needing to be requested from the web host once again.</w:t>
+      </w:r>
+    </w:p>
+    <w:p>
+      <w:pPr>
+        <w:rPr>
+          <w:rFonts w:ascii="Garamond" w:hAnsi="Garamond"/>
+          <w:color w:val="auto"/>
+          <w:sz w:val="22"/>
+          <w:szCs w:val="22"/>
+        </w:rPr>
+      </w:pPr>
+      <w:r>
+        <w:rPr>
+          <w:rFonts w:ascii="Garamond" w:hAnsi="Garamond"/>
+          <w:color w:val="auto"/>
+          <w:sz w:val="22"/>
+          <w:szCs w:val="22"/>
+        </w:rPr>
         <w:lastRenderedPageBreak/>
-        <w:t xml:space="preserve">S3 stands for Simple Storage Service. It provides an object storage to host cloud-based applications, websites, repositories and much more.  It is designed to be fully scalable, boasts durability, a 99.99% uptime, easy to manage and fully integrated with a wide range of Amazon’s other web services. </w:t>
-      </w:r>
-    </w:p>
-    <w:p>
-      <w:pPr>
-        <w:rPr>
-          <w:rFonts w:ascii="Garamond" w:hAnsi="Garamond"/>
-          <w:color w:val="auto"/>
-          <w:sz w:val="22"/>
-          <w:szCs w:val="22"/>
-        </w:rPr>
-      </w:pPr>
-      <w:r>
-        <w:rPr>
-          <w:rFonts w:ascii="Garamond" w:hAnsi="Garamond"/>
-          <w:color w:val="auto"/>
-          <w:sz w:val="22"/>
-          <w:szCs w:val="22"/>
-        </w:rPr>
-        <w:t xml:space="preserve">EC2 provides a very similar service, but </w:t>
-      </w:r>
-      <w:r>
-        <w:rPr>
-          <w:rFonts w:ascii="Garamond" w:hAnsi="Garamond"/>
-          <w:color w:val="auto"/>
-          <w:sz w:val="22"/>
-          <w:szCs w:val="22"/>
-        </w:rPr>
-        <w:t xml:space="preserve">acts as a remote computer that can run software. </w:t>
-      </w:r>
-      <w:r>
-        <w:rPr>
-          <w:rFonts w:ascii="Garamond" w:hAnsi="Garamond"/>
-          <w:color w:val="auto"/>
-          <w:sz w:val="22"/>
-          <w:szCs w:val="22"/>
-        </w:rPr>
-        <w:t>EC2 is geared towards running applications, so the processing happens on Amazon’s side, rather than the user’s internet connection.</w:t>
-      </w:r>
-    </w:p>
-    <w:p>
-      <w:pPr>
-        <w:rPr>
-          <w:rFonts w:ascii="Garamond" w:hAnsi="Garamond"/>
-          <w:color w:val="auto"/>
-          <w:sz w:val="22"/>
-          <w:szCs w:val="22"/>
-        </w:rPr>
-      </w:pPr>
-      <w:r>
-        <w:rPr>
-          <w:rFonts w:ascii="Garamond" w:hAnsi="Garamond"/>
-          <w:color w:val="auto"/>
-          <w:sz w:val="22"/>
-          <w:szCs w:val="22"/>
-        </w:rPr>
-        <w:t xml:space="preserve">RDS is Amazon’s leading relational database system, it is a simple way to implement a database into an existing Amazon service and utilise it. </w:t>
-      </w:r>
-      <w:r>
-        <w:rPr>
-          <w:rFonts w:ascii="Garamond" w:hAnsi="Garamond"/>
-          <w:color w:val="auto"/>
-          <w:sz w:val="22"/>
-          <w:szCs w:val="22"/>
-        </w:rPr>
-        <w:t>A small database is free!</w:t>
-      </w:r>
-    </w:p>
-    <w:p>
-      <w:pPr>
-        <w:rPr>
-          <w:rFonts w:ascii="Garamond" w:hAnsi="Garamond"/>
-          <w:color w:val="auto"/>
-          <w:sz w:val="22"/>
-          <w:szCs w:val="22"/>
-        </w:rPr>
-      </w:pPr>
-      <w:r>
-        <w:rPr>
-          <w:rFonts w:ascii="Garamond" w:hAnsi="Garamond"/>
-          <w:color w:val="auto"/>
-          <w:sz w:val="22"/>
-          <w:szCs w:val="22"/>
-        </w:rPr>
-        <w:t>Amazon’s web services are unique because they are distributed worldwide, so users around the globe are able to access sites with improved latency. They are also unique due to their dynamic scaling – as soon as more storage or processing power is used, that is what you are charged for. Rather than most web-hosting services, which require you purchase the amount you need, and if you need more you must buy a set amount, and if you don’t use it all, well that’s just too bad because you’ve already paid for it.</w:t>
-      </w:r>
-    </w:p>
-    <w:p>
-      <w:pPr>
-        <w:rPr>
-          <w:rFonts w:ascii="Garamond" w:hAnsi="Garamond"/>
-          <w:color w:val="auto"/>
-          <w:sz w:val="22"/>
-          <w:szCs w:val="22"/>
-        </w:rPr>
-      </w:pPr>
-      <w:r>
-        <w:rPr>
-          <w:rFonts w:ascii="Garamond" w:hAnsi="Garamond"/>
-          <w:color w:val="auto"/>
-          <w:sz w:val="22"/>
-          <w:szCs w:val="22"/>
-        </w:rPr>
-        <w:t>All this information and more can be located at https://aws.amazon.com/</w:t>
-      </w:r>
-    </w:p>
-    <w:p>
-      <w:pPr>
-        <w:rPr>
-          <w:rFonts w:ascii="Garamond" w:hAnsi="Garamond"/>
-          <w:b/>
-          <w:color w:val="auto"/>
-          <w:sz w:val="22"/>
-          <w:szCs w:val="22"/>
-        </w:rPr>
-      </w:pPr>
-      <w:r>
-        <w:rPr>
-          <w:rFonts w:ascii="Garamond" w:hAnsi="Garamond"/>
-          <w:b/>
-          <w:color w:val="auto"/>
-          <w:sz w:val="22"/>
-          <w:szCs w:val="22"/>
-        </w:rPr>
-        <w:t>Why Cloudflare?</w:t>
-      </w:r>
-    </w:p>
-    <w:p>
-      <w:pPr>
-        <w:rPr>
-          <w:rFonts w:ascii="Garamond" w:hAnsi="Garamond"/>
-          <w:color w:val="auto"/>
-          <w:sz w:val="22"/>
-          <w:szCs w:val="22"/>
-        </w:rPr>
-      </w:pPr>
-      <w:r>
-        <w:rPr>
-          <w:rFonts w:ascii="Garamond" w:hAnsi="Garamond"/>
-          <w:color w:val="auto"/>
-          <w:sz w:val="22"/>
-          <w:szCs w:val="22"/>
-        </w:rPr>
-        <w:t>Cloudflare is like a virtual router for websites. It is a proxy server that filters malicious visitors, saves bandwidth and accelerates user connection to the website.</w:t>
-      </w:r>
-      <w:r>
-        <w:rPr>
-          <w:rFonts w:ascii="Garamond" w:hAnsi="Garamond"/>
-          <w:color w:val="auto"/>
-          <w:sz w:val="22"/>
-          <w:szCs w:val="22"/>
-        </w:rPr>
-        <w:t xml:space="preserve"> Best of all, for a small website with low needs, Cloudflare is totally free!</w:t>
-      </w:r>
-    </w:p>
-    <w:p>
-      <w:pPr>
-        <w:rPr>
-          <w:rFonts w:ascii="Garamond" w:hAnsi="Garamond"/>
-          <w:color w:val="auto"/>
-          <w:sz w:val="22"/>
-          <w:szCs w:val="22"/>
-        </w:rPr>
-      </w:pPr>
-      <w:r>
-        <w:rPr>
-          <w:rFonts w:ascii="Garamond" w:hAnsi="Garamond"/>
-          <w:color w:val="auto"/>
-          <w:sz w:val="22"/>
-          <w:szCs w:val="22"/>
-        </w:rPr>
-        <w:t xml:space="preserve">Cloudflare increases the speed of a user’s connection by routing based on the user’s location, connecting them to the nearest datacentre in their location. </w:t>
-      </w:r>
-      <w:r>
-        <w:rPr>
-          <w:rFonts w:ascii="Garamond" w:hAnsi="Garamond"/>
-          <w:color w:val="auto"/>
-          <w:sz w:val="22"/>
-          <w:szCs w:val="22"/>
-        </w:rPr>
-        <w:t>Cloudflare also caches data on your website (temporary storage) so that when a user is loading up a page with the same images and code scripts, the data is all waiting in Cloudflare, rather than needing to be requested from the web host once again.</w:t>
-      </w:r>
-    </w:p>
-    <w:p>
-      <w:pPr>
-        <w:rPr>
-          <w:rFonts w:ascii="Garamond" w:hAnsi="Garamond"/>
-          <w:color w:val="auto"/>
-          <w:sz w:val="22"/>
-          <w:szCs w:val="22"/>
-        </w:rPr>
-      </w:pPr>
-      <w:r>
-        <w:rPr>
-          <w:rFonts w:ascii="Garamond" w:hAnsi="Garamond"/>
-          <w:color w:val="auto"/>
-          <w:sz w:val="22"/>
-          <w:szCs w:val="22"/>
-        </w:rPr>
         <w:t>Cloudfla</w:t>
       </w:r>
       <w:r>
@@ -856,7 +1301,6 @@
           <w:sz w:val="22"/>
           <w:szCs w:val="22"/>
         </w:rPr>
-        <w:lastRenderedPageBreak/>
         <w:t>An iOS exclusive app, for an affordable $0.99US</w:t>
       </w:r>
       <w:r>
@@ -1297,6 +1741,7 @@
                 <w:sz w:val="22"/>
                 <w:szCs w:val="22"/>
               </w:rPr>
+              <w:lastRenderedPageBreak/>
               <w:t>Solution 2</w:t>
             </w:r>
           </w:p>
@@ -1613,8 +2058,6 @@
           <w:szCs w:val="22"/>
         </w:rPr>
       </w:pPr>
-      <w:bookmarkStart w:id="0" w:name="_GoBack"/>
-      <w:bookmarkEnd w:id="0"/>
       <w:r>
         <w:rPr>
           <w:rFonts w:ascii="Garamond" w:hAnsi="Garamond"/>
@@ -1623,7 +2066,6 @@
           <w:sz w:val="22"/>
           <w:szCs w:val="22"/>
         </w:rPr>
-        <w:lastRenderedPageBreak/>
         <w:t>So, what is the best choice?</w:t>
       </w:r>
     </w:p>
@@ -2236,6 +2678,7 @@
     <w:lsdException w:name="HTML Sample" w:semiHidden="1" w:unhideWhenUsed="1"/>
     <w:lsdException w:name="HTML Typewriter" w:semiHidden="1" w:unhideWhenUsed="1"/>
     <w:lsdException w:name="HTML Variable" w:semiHidden="1" w:unhideWhenUsed="1"/>
+    <w:lsdException w:name="Normal Table" w:semiHidden="1" w:unhideWhenUsed="1"/>
     <w:lsdException w:name="annotation subject" w:semiHidden="1" w:unhideWhenUsed="1"/>
     <w:lsdException w:name="No List" w:semiHidden="1" w:unhideWhenUsed="1"/>
     <w:lsdException w:name="Outline List 1" w:semiHidden="1" w:unhideWhenUsed="1"/>
@@ -2280,6 +2723,7 @@
     <w:lsdException w:name="Table Professional" w:semiHidden="1" w:unhideWhenUsed="1"/>
     <w:lsdException w:name="Table Subtle 1" w:semiHidden="1" w:unhideWhenUsed="1"/>
     <w:lsdException w:name="Table Subtle 2" w:semiHidden="1" w:unhideWhenUsed="1"/>
+    <w:lsdException w:name="Table Web 1" w:semiHidden="1" w:unhideWhenUsed="1"/>
     <w:lsdException w:name="Table Web 2" w:semiHidden="1" w:unhideWhenUsed="1"/>
     <w:lsdException w:name="Table Web 3" w:semiHidden="1" w:unhideWhenUsed="1"/>
     <w:lsdException w:name="Balloon Text" w:semiHidden="1" w:unhideWhenUsed="1"/>

</xml_diff>